<commit_message>
iOS: Elke nieuwe bluetooth module liet de app crashen omdat de naam ‘null’ was. Dit is opgelost. Arduino: hardcoded ‘1’ en ‘0’ vervangen door variabelen.
</commit_message>
<xml_diff>
--- a/AllSrcCode/Handleiding Hands on Lab/Handleiding .docx
+++ b/AllSrcCode/Handleiding Hands on Lab/Handleiding .docx
@@ -2534,7 +2534,19 @@
         <w:rPr>
           <w:lang w:val="nl-NL"/>
         </w:rPr>
-        <w:t xml:space="preserve"> die zorgt voor de kleurverloop</w:t>
+        <w:t xml:space="preserve"> die zorgt voor </w:t>
+      </w:r>
+      <w:r>
+        <w:rPr>
+          <w:lang w:val="nl-NL"/>
+        </w:rPr>
+        <w:t>het</w:t>
+      </w:r>
+      <w:r>
+        <w:rPr>
+          <w:lang w:val="nl-NL"/>
+        </w:rPr>
+        <w:t xml:space="preserve"> kleurverloop</w:t>
       </w:r>
       <w:r>
         <w:rPr>
@@ -2564,11 +2576,171 @@
         </w:rPr>
         <w:t>Tips:</w:t>
       </w:r>
+    </w:p>
+    <w:p>
+      <w:pPr>
+        <w:pStyle w:val="ListParagraph"/>
+        <w:numPr>
+          <w:ilvl w:val="0"/>
+          <w:numId w:val="5"/>
+        </w:numPr>
+        <w:rPr>
+          <w:lang w:val="nl-NL"/>
+        </w:rPr>
+      </w:pPr>
+      <w:r>
+        <w:rPr>
+          <w:lang w:val="nl-NL"/>
+        </w:rPr>
+        <w:t>Gebruik de methode</w:t>
+      </w:r>
+      <w:r>
+        <w:rPr>
+          <w:lang w:val="nl-NL"/>
+        </w:rPr>
+        <w:t xml:space="preserve"> </w:t>
+      </w:r>
+      <w:proofErr w:type="gramStart"/>
+      <w:r>
+        <w:rPr>
+          <w:lang w:val="nl-NL"/>
+        </w:rPr>
+        <w:t>RgbLed::</w:t>
+      </w:r>
+      <w:proofErr w:type="gramEnd"/>
+      <w:r>
+        <w:rPr>
+          <w:lang w:val="nl-NL"/>
+        </w:rPr>
+        <w:t>writeColor(int rgbValue[3])</w:t>
+      </w:r>
+      <w:r>
+        <w:rPr>
+          <w:lang w:val="nl-NL"/>
+        </w:rPr>
+        <w:t xml:space="preserve"> </w:t>
+      </w:r>
+      <w:r>
+        <w:rPr>
+          <w:lang w:val="nl-NL"/>
+        </w:rPr>
+        <w:t>in RgbLed.h om de kleur van RGB led te veranderden.</w:t>
+      </w:r>
+      <w:r>
+        <w:rPr>
+          <w:lang w:val="nl-NL"/>
+        </w:rPr>
+        <w:t xml:space="preserve"> </w:t>
+      </w:r>
+    </w:p>
+    <w:p>
+      <w:pPr>
+        <w:pStyle w:val="ListParagraph"/>
+        <w:numPr>
+          <w:ilvl w:val="0"/>
+          <w:numId w:val="5"/>
+        </w:numPr>
+        <w:rPr>
+          <w:lang w:val="nl-NL"/>
+        </w:rPr>
+      </w:pPr>
+      <w:r>
+        <w:rPr>
+          <w:lang w:val="nl-NL"/>
+        </w:rPr>
+        <w:t xml:space="preserve">De functie </w:t>
+      </w:r>
+      <w:proofErr w:type="gramStart"/>
+      <w:r>
+        <w:rPr>
+          <w:u w:val="single"/>
+          <w:lang w:val="nl-NL"/>
+        </w:rPr>
+        <w:t>delay(</w:t>
+      </w:r>
+      <w:proofErr w:type="gramEnd"/>
+      <w:r>
+        <w:rPr>
+          <w:u w:val="single"/>
+          <w:lang w:val="nl-NL"/>
+        </w:rPr>
+        <w:t>)</w:t>
+      </w:r>
+      <w:r>
+        <w:rPr>
+          <w:lang w:val="nl-NL"/>
+        </w:rPr>
+        <w:t xml:space="preserve"> kan worden gebruikt om tussen </w:t>
+      </w:r>
+      <w:r>
+        <w:rPr>
+          <w:lang w:val="nl-NL"/>
+        </w:rPr>
+        <w:t xml:space="preserve">het veranderen van de kleuren een </w:t>
+      </w:r>
+      <w:r>
+        <w:rPr>
+          <w:lang w:val="nl-NL"/>
+        </w:rPr>
+        <w:t>pauze te creëren</w:t>
+      </w:r>
+      <w:r>
+        <w:rPr>
+          <w:lang w:val="nl-NL"/>
+        </w:rPr>
+        <w:t xml:space="preserve"> </w:t>
+      </w:r>
+      <w:r>
+        <w:rPr>
+          <w:lang w:val="nl-NL"/>
+        </w:rPr>
+        <w:t>(zie methodeblad).</w:t>
+      </w:r>
+    </w:p>
+    <w:p>
+      <w:pPr>
+        <w:pStyle w:val="ListParagraph"/>
+        <w:numPr>
+          <w:ilvl w:val="0"/>
+          <w:numId w:val="5"/>
+        </w:numPr>
+        <w:rPr>
+          <w:lang w:val="nl-NL"/>
+        </w:rPr>
+      </w:pPr>
+      <w:r>
+        <w:rPr>
+          <w:lang w:val="nl-NL"/>
+        </w:rPr>
+        <w:t xml:space="preserve">U kunt een </w:t>
+      </w:r>
+      <w:r>
+        <w:rPr>
+          <w:u w:val="single"/>
+          <w:lang w:val="nl-NL"/>
+        </w:rPr>
+        <w:t>for loop</w:t>
+      </w:r>
+      <w:r>
+        <w:rPr>
+          <w:lang w:val="nl-NL"/>
+        </w:rPr>
+        <w:t xml:space="preserve"> gebruikt om code duplicatie tegen te gaan (zie methodeblad).</w:t>
+      </w:r>
+    </w:p>
+    <w:p>
+      <w:pPr>
+        <w:rPr>
+          <w:lang w:val="nl-NL"/>
+        </w:rPr>
+      </w:pPr>
+      <w:bookmarkStart w:id="0" w:name="_GoBack"/>
+      <w:bookmarkEnd w:id="0"/>
     </w:p>
     <w:tbl>
       <w:tblPr>
         <w:tblStyle w:val="ListTable3-Accent2"/>
-        <w:tblpPr w:leftFromText="180" w:rightFromText="180" w:vertAnchor="text" w:horzAnchor="page" w:tblpX="8650" w:tblpY="2"/>
+        <w:tblpPr w:leftFromText="180" w:rightFromText="180" w:vertAnchor="text" w:horzAnchor="page" w:tblpX="2530" w:tblpY="1339"/>
         <w:tblW w:w="0" w:type="auto"/>
         <w:tblLook w:val="04A0" w:firstRow="1" w:lastRow="0" w:firstColumn="1" w:lastColumn="0" w:noHBand="0" w:noVBand="1"/>
       </w:tblPr>
@@ -2934,241 +3106,10 @@
     </w:tbl>
     <w:p>
       <w:pPr>
-        <w:pStyle w:val="ListParagraph"/>
-        <w:numPr>
-          <w:ilvl w:val="0"/>
-          <w:numId w:val="5"/>
-        </w:numPr>
-        <w:rPr>
-          <w:lang w:val="nl-NL"/>
-        </w:rPr>
-      </w:pPr>
-      <w:r>
-        <w:rPr>
-          <w:lang w:val="nl-NL"/>
-        </w:rPr>
-        <w:t xml:space="preserve">Gebruik de methode </w:t>
-      </w:r>
-      <w:proofErr w:type="gramStart"/>
-      <w:r>
-        <w:rPr>
-          <w:u w:val="single"/>
-          <w:lang w:val="nl-NL"/>
-        </w:rPr>
-        <w:t>RgbLed::</w:t>
-      </w:r>
-      <w:proofErr w:type="gramEnd"/>
-      <w:r>
-        <w:rPr>
-          <w:u w:val="single"/>
-          <w:lang w:val="nl-NL"/>
-        </w:rPr>
-        <w:t xml:space="preserve">setColor(int </w:t>
-      </w:r>
-      <w:proofErr w:type="spellStart"/>
-      <w:r>
-        <w:rPr>
-          <w:u w:val="single"/>
-          <w:lang w:val="nl-NL"/>
-        </w:rPr>
-        <w:t>redValue</w:t>
-      </w:r>
-      <w:proofErr w:type="spellEnd"/>
-      <w:r>
-        <w:rPr>
-          <w:u w:val="single"/>
-          <w:lang w:val="nl-NL"/>
-        </w:rPr>
-        <w:t xml:space="preserve">, int </w:t>
-      </w:r>
-      <w:proofErr w:type="spellStart"/>
-      <w:r>
-        <w:rPr>
-          <w:u w:val="single"/>
-          <w:lang w:val="nl-NL"/>
-        </w:rPr>
-        <w:t>greenValue</w:t>
-      </w:r>
-      <w:proofErr w:type="spellEnd"/>
-      <w:r>
-        <w:rPr>
-          <w:u w:val="single"/>
-          <w:lang w:val="nl-NL"/>
-        </w:rPr>
-        <w:t xml:space="preserve">, int </w:t>
-      </w:r>
-      <w:proofErr w:type="spellStart"/>
-      <w:r>
-        <w:rPr>
-          <w:u w:val="single"/>
-          <w:lang w:val="nl-NL"/>
-        </w:rPr>
-        <w:t>blueValue</w:t>
-      </w:r>
-      <w:proofErr w:type="spellEnd"/>
-      <w:r>
-        <w:rPr>
-          <w:u w:val="single"/>
-          <w:lang w:val="nl-NL"/>
-        </w:rPr>
-        <w:t>)</w:t>
-      </w:r>
-      <w:r>
-        <w:rPr>
-          <w:lang w:val="nl-NL"/>
-        </w:rPr>
-        <w:t xml:space="preserve"> </w:t>
-      </w:r>
-      <w:r>
-        <w:rPr>
-          <w:lang w:val="nl-NL"/>
-        </w:rPr>
-        <w:t>in RgbLed.h om de kleur van RGB led te veranderden.</w:t>
-      </w:r>
-      <w:r>
-        <w:rPr>
-          <w:lang w:val="nl-NL"/>
-        </w:rPr>
-        <w:t xml:space="preserve"> Zie </w:t>
-      </w:r>
-      <w:r>
-        <w:rPr>
-          <w:highlight w:val="yellow"/>
-          <w:lang w:val="nl-NL"/>
-        </w:rPr>
-        <w:t>tabel x</w:t>
-      </w:r>
-      <w:r>
-        <w:rPr>
-          <w:lang w:val="nl-NL"/>
-        </w:rPr>
-        <w:t xml:space="preserve"> voor de kleuren met bijbehorende </w:t>
-      </w:r>
-      <w:proofErr w:type="gramStart"/>
-      <w:r>
-        <w:rPr>
-          <w:lang w:val="nl-NL"/>
-        </w:rPr>
-        <w:t>RGB waardes</w:t>
-      </w:r>
-      <w:proofErr w:type="gramEnd"/>
-      <w:r>
-        <w:rPr>
-          <w:lang w:val="nl-NL"/>
-        </w:rPr>
-        <w:t>.</w:t>
-      </w:r>
-    </w:p>
-    <w:p>
-      <w:pPr>
-        <w:pStyle w:val="ListParagraph"/>
-        <w:numPr>
-          <w:ilvl w:val="0"/>
-          <w:numId w:val="5"/>
-        </w:numPr>
-        <w:rPr>
-          <w:lang w:val="nl-NL"/>
-        </w:rPr>
-      </w:pPr>
-      <w:r>
-        <w:rPr>
-          <w:lang w:val="nl-NL"/>
-        </w:rPr>
-        <w:t xml:space="preserve">De functie </w:t>
-      </w:r>
-      <w:proofErr w:type="gramStart"/>
-      <w:r>
-        <w:rPr>
-          <w:u w:val="single"/>
-          <w:lang w:val="nl-NL"/>
-        </w:rPr>
-        <w:t>delay(</w:t>
-      </w:r>
-      <w:proofErr w:type="gramEnd"/>
-      <w:r>
-        <w:rPr>
-          <w:u w:val="single"/>
-          <w:lang w:val="nl-NL"/>
-        </w:rPr>
-        <w:t>)</w:t>
-      </w:r>
-      <w:r>
-        <w:rPr>
-          <w:lang w:val="nl-NL"/>
-        </w:rPr>
-        <w:t xml:space="preserve"> kan worden gebruikt om tussen </w:t>
-      </w:r>
-      <w:r>
-        <w:rPr>
-          <w:lang w:val="nl-NL"/>
-        </w:rPr>
-        <w:t xml:space="preserve">het veranderen van de kleuren een </w:t>
-      </w:r>
-      <w:r>
-        <w:rPr>
-          <w:lang w:val="nl-NL"/>
-        </w:rPr>
-        <w:t>pauze te creëren</w:t>
-      </w:r>
-      <w:r>
-        <w:rPr>
-          <w:lang w:val="nl-NL"/>
-        </w:rPr>
-        <w:t xml:space="preserve"> </w:t>
-      </w:r>
-      <w:r>
-        <w:rPr>
-          <w:lang w:val="nl-NL"/>
-        </w:rPr>
-        <w:t>(zie methodeblad).</w:t>
-      </w:r>
-    </w:p>
-    <w:p>
-      <w:pPr>
-        <w:pStyle w:val="ListParagraph"/>
-        <w:numPr>
-          <w:ilvl w:val="0"/>
-          <w:numId w:val="5"/>
-        </w:numPr>
-        <w:rPr>
-          <w:lang w:val="nl-NL"/>
-        </w:rPr>
-      </w:pPr>
-      <w:r>
-        <w:rPr>
-          <w:lang w:val="nl-NL"/>
-        </w:rPr>
-        <w:t xml:space="preserve">U kunt een </w:t>
-      </w:r>
-      <w:r>
-        <w:rPr>
-          <w:u w:val="single"/>
-          <w:lang w:val="nl-NL"/>
-        </w:rPr>
-        <w:t>for loop</w:t>
-      </w:r>
-      <w:r>
-        <w:rPr>
-          <w:lang w:val="nl-NL"/>
-        </w:rPr>
-        <w:t xml:space="preserve"> gebruikt om code duplicatie tegen te gaan (zie methodeblad).</w:t>
-      </w:r>
-    </w:p>
-    <w:p>
-      <w:pPr>
-        <w:rPr>
-          <w:lang w:val="nl-NL"/>
-        </w:rPr>
-      </w:pPr>
-    </w:p>
-    <w:p>
-      <w:pPr>
-        <w:rPr>
-          <w:lang w:val="nl-NL"/>
-        </w:rPr>
-      </w:pPr>
-      <w:bookmarkStart w:id="0" w:name="_GoBack"/>
-      <w:bookmarkEnd w:id="0"/>
+        <w:rPr>
+          <w:lang w:val="nl-NL"/>
+        </w:rPr>
+      </w:pPr>
     </w:p>
     <w:p>
       <w:pPr>
@@ -9248,7 +9189,7 @@
 </file>
 
 <file path=customXml/itemProps1.xml><?xml version="1.0" encoding="utf-8"?>
-<ds:datastoreItem xmlns:ds="http://schemas.openxmlformats.org/officeDocument/2006/customXml" ds:itemID="{B570D659-D046-0841-A003-50766545EB41}">
+<ds:datastoreItem xmlns:ds="http://schemas.openxmlformats.org/officeDocument/2006/customXml" ds:itemID="{9A2C2E9E-6D15-714A-A3A6-F053E6276AE7}">
   <ds:schemaRefs>
     <ds:schemaRef ds:uri="http://schemas.openxmlformats.org/officeDocument/2006/bibliography"/>
   </ds:schemaRefs>

</xml_diff>

<commit_message>
iOS: Button names veranderd en progressView text aangepast Arduino: voorbeeld uitwerking challenge 2 verwijderd
</commit_message>
<xml_diff>
--- a/AllSrcCode/Handleiding Hands on Lab/Handleiding .docx
+++ b/AllSrcCode/Handleiding Hands on Lab/Handleiding .docx
@@ -2554,6 +2554,73 @@
         </w:rPr>
         <w:t>.</w:t>
       </w:r>
+      <w:r>
+        <w:rPr>
+          <w:lang w:val="nl-NL"/>
+        </w:rPr>
+        <w:t xml:space="preserve"> </w:t>
+      </w:r>
+    </w:p>
+    <w:p>
+      <w:pPr>
+        <w:rPr>
+          <w:lang w:val="nl-NL"/>
+        </w:rPr>
+      </w:pPr>
+    </w:p>
+    <w:p>
+      <w:pPr>
+        <w:rPr>
+          <w:lang w:val="nl-NL"/>
+        </w:rPr>
+      </w:pPr>
+      <w:r>
+        <w:rPr>
+          <w:lang w:val="nl-NL"/>
+        </w:rPr>
+        <w:t>In de array “</w:t>
+      </w:r>
+      <w:proofErr w:type="spellStart"/>
+      <w:r>
+        <w:rPr>
+          <w:lang w:val="nl-NL"/>
+        </w:rPr>
+        <w:t>allColors</w:t>
+      </w:r>
+      <w:proofErr w:type="spellEnd"/>
+      <w:r>
+        <w:rPr>
+          <w:lang w:val="nl-NL"/>
+        </w:rPr>
+        <w:t xml:space="preserve">” zijn de kleuren van de discobal toegevoegd. U kunt deze array gebruiken in de </w:t>
+      </w:r>
+      <w:r>
+        <w:rPr>
+          <w:u w:val="single"/>
+          <w:lang w:val="nl-NL"/>
+        </w:rPr>
+        <w:t>for loop</w:t>
+      </w:r>
+      <w:r>
+        <w:rPr>
+          <w:lang w:val="nl-NL"/>
+        </w:rPr>
+        <w:t>. De variabele “</w:t>
+      </w:r>
+      <w:proofErr w:type="spellStart"/>
+      <w:r>
+        <w:rPr>
+          <w:lang w:val="nl-NL"/>
+        </w:rPr>
+        <w:t>nColors</w:t>
+      </w:r>
+      <w:proofErr w:type="spellEnd"/>
+      <w:r>
+        <w:rPr>
+          <w:lang w:val="nl-NL"/>
+        </w:rPr>
+        <w:t xml:space="preserve">” staat gelijk aan de lengte van de array. </w:t>
+      </w:r>
     </w:p>
     <w:p>
       <w:pPr>
@@ -2603,6 +2670,7 @@
       <w:proofErr w:type="gramStart"/>
       <w:r>
         <w:rPr>
+          <w:u w:val="single"/>
           <w:lang w:val="nl-NL"/>
         </w:rPr>
         <w:t>RgbLed::</w:t>
@@ -2610,6 +2678,7 @@
       <w:proofErr w:type="gramEnd"/>
       <w:r>
         <w:rPr>
+          <w:u w:val="single"/>
           <w:lang w:val="nl-NL"/>
         </w:rPr>
         <w:t>writeColor(int rgbValue[3])</w:t>
@@ -2676,13 +2745,61 @@
         <w:rPr>
           <w:lang w:val="nl-NL"/>
         </w:rPr>
-        <w:t xml:space="preserve">het veranderen van de kleuren een </w:t>
-      </w:r>
-      <w:r>
-        <w:rPr>
-          <w:lang w:val="nl-NL"/>
-        </w:rPr>
-        <w:t>pauze te creëren</w:t>
+        <w:t>het veranderen van de kleuren een pauze te creëren (zie methodeblad).</w:t>
+      </w:r>
+    </w:p>
+    <w:p>
+      <w:pPr>
+        <w:rPr>
+          <w:i/>
+          <w:lang w:val="nl-NL"/>
+        </w:rPr>
+      </w:pPr>
+    </w:p>
+    <w:p>
+      <w:pPr>
+        <w:rPr>
+          <w:i/>
+          <w:lang w:val="nl-NL"/>
+        </w:rPr>
+      </w:pPr>
+      <w:r>
+        <w:rPr>
+          <w:i/>
+          <w:lang w:val="nl-NL"/>
+        </w:rPr>
+        <w:t>Extra:</w:t>
+      </w:r>
+    </w:p>
+    <w:p>
+      <w:pPr>
+        <w:rPr>
+          <w:lang w:val="nl-NL"/>
+        </w:rPr>
+      </w:pPr>
+      <w:r>
+        <w:rPr>
+          <w:lang w:val="nl-NL"/>
+        </w:rPr>
+        <w:t>Mocht dit te eenvoudig zijn, creëer dan een</w:t>
+      </w:r>
+      <w:r>
+        <w:rPr>
+          <w:lang w:val="nl-NL"/>
+        </w:rPr>
+        <w:t xml:space="preserve"> n</w:t>
+      </w:r>
+      <w:r>
+        <w:rPr>
+          <w:lang w:val="nl-NL"/>
+        </w:rPr>
+        <w:t>ieuwe array met andere kleuren en</w:t>
+      </w:r>
+      <w:r>
+        <w:rPr>
+          <w:lang w:val="nl-NL"/>
+        </w:rPr>
+        <w:t xml:space="preserve"> maak er iets spectaculairs van.</w:t>
       </w:r>
       <w:r>
         <w:rPr>
@@ -2690,426 +2807,8 @@
         </w:rPr>
         <w:t xml:space="preserve"> </w:t>
       </w:r>
-      <w:r>
-        <w:rPr>
-          <w:lang w:val="nl-NL"/>
-        </w:rPr>
-        <w:t>(zie methodeblad).</w:t>
-      </w:r>
-    </w:p>
-    <w:p>
-      <w:pPr>
-        <w:pStyle w:val="ListParagraph"/>
-        <w:numPr>
-          <w:ilvl w:val="0"/>
-          <w:numId w:val="5"/>
-        </w:numPr>
-        <w:rPr>
-          <w:lang w:val="nl-NL"/>
-        </w:rPr>
-      </w:pPr>
-      <w:r>
-        <w:rPr>
-          <w:lang w:val="nl-NL"/>
-        </w:rPr>
-        <w:t xml:space="preserve">U kunt een </w:t>
-      </w:r>
-      <w:r>
-        <w:rPr>
-          <w:u w:val="single"/>
-          <w:lang w:val="nl-NL"/>
-        </w:rPr>
-        <w:t>for loop</w:t>
-      </w:r>
-      <w:r>
-        <w:rPr>
-          <w:lang w:val="nl-NL"/>
-        </w:rPr>
-        <w:t xml:space="preserve"> gebruikt om code duplicatie tegen te gaan (zie methodeblad).</w:t>
-      </w:r>
-    </w:p>
-    <w:p>
-      <w:pPr>
-        <w:rPr>
-          <w:lang w:val="nl-NL"/>
-        </w:rPr>
-      </w:pPr>
       <w:bookmarkStart w:id="0" w:name="_GoBack"/>
       <w:bookmarkEnd w:id="0"/>
-    </w:p>
-    <w:tbl>
-      <w:tblPr>
-        <w:tblStyle w:val="ListTable3-Accent2"/>
-        <w:tblpPr w:leftFromText="180" w:rightFromText="180" w:vertAnchor="text" w:horzAnchor="page" w:tblpX="2530" w:tblpY="1339"/>
-        <w:tblW w:w="0" w:type="auto"/>
-        <w:tblLook w:val="04A0" w:firstRow="1" w:lastRow="0" w:firstColumn="1" w:lastColumn="0" w:noHBand="0" w:noVBand="1"/>
-      </w:tblPr>
-      <w:tblGrid>
-        <w:gridCol w:w="867"/>
-        <w:gridCol w:w="1963"/>
-      </w:tblGrid>
-      <w:tr>
-        <w:trPr>
-          <w:cnfStyle w:val="100000000000" w:firstRow="1" w:lastRow="0" w:firstColumn="0" w:lastColumn="0" w:oddVBand="0" w:evenVBand="0" w:oddHBand="0" w:evenHBand="0" w:firstRowFirstColumn="0" w:firstRowLastColumn="0" w:lastRowFirstColumn="0" w:lastRowLastColumn="0"/>
-        </w:trPr>
-        <w:tc>
-          <w:tcPr>
-            <w:cnfStyle w:val="001000000100" w:firstRow="0" w:lastRow="0" w:firstColumn="1" w:lastColumn="0" w:oddVBand="0" w:evenVBand="0" w:oddHBand="0" w:evenHBand="0" w:firstRowFirstColumn="1" w:firstRowLastColumn="0" w:lastRowFirstColumn="0" w:lastRowLastColumn="0"/>
-            <w:tcW w:w="867" w:type="dxa"/>
-          </w:tcPr>
-          <w:p>
-            <w:pPr>
-              <w:jc w:val="center"/>
-              <w:rPr>
-                <w:lang w:val="nl-NL"/>
-              </w:rPr>
-            </w:pPr>
-            <w:r>
-              <w:rPr>
-                <w:lang w:val="nl-NL"/>
-              </w:rPr>
-              <w:t>Kleur</w:t>
-            </w:r>
-          </w:p>
-        </w:tc>
-        <w:tc>
-          <w:tcPr>
-            <w:tcW w:w="1963" w:type="dxa"/>
-          </w:tcPr>
-          <w:p>
-            <w:pPr>
-              <w:jc w:val="center"/>
-              <w:cnfStyle w:val="100000000000" w:firstRow="1" w:lastRow="0" w:firstColumn="0" w:lastColumn="0" w:oddVBand="0" w:evenVBand="0" w:oddHBand="0" w:evenHBand="0" w:firstRowFirstColumn="0" w:firstRowLastColumn="0" w:lastRowFirstColumn="0" w:lastRowLastColumn="0"/>
-              <w:rPr>
-                <w:lang w:val="nl-NL"/>
-              </w:rPr>
-            </w:pPr>
-            <w:r>
-              <w:rPr>
-                <w:lang w:val="nl-NL"/>
-              </w:rPr>
-              <w:t>R-G-B</w:t>
-            </w:r>
-          </w:p>
-        </w:tc>
-      </w:tr>
-      <w:tr>
-        <w:trPr>
-          <w:cnfStyle w:val="000000100000" w:firstRow="0" w:lastRow="0" w:firstColumn="0" w:lastColumn="0" w:oddVBand="0" w:evenVBand="0" w:oddHBand="1" w:evenHBand="0" w:firstRowFirstColumn="0" w:firstRowLastColumn="0" w:lastRowFirstColumn="0" w:lastRowLastColumn="0"/>
-        </w:trPr>
-        <w:tc>
-          <w:tcPr>
-            <w:cnfStyle w:val="001000000000" w:firstRow="0" w:lastRow="0" w:firstColumn="1" w:lastColumn="0" w:oddVBand="0" w:evenVBand="0" w:oddHBand="0" w:evenHBand="0" w:firstRowFirstColumn="0" w:firstRowLastColumn="0" w:lastRowFirstColumn="0" w:lastRowLastColumn="0"/>
-            <w:tcW w:w="867" w:type="dxa"/>
-          </w:tcPr>
-          <w:p>
-            <w:pPr>
-              <w:jc w:val="center"/>
-              <w:rPr>
-                <w:lang w:val="nl-NL"/>
-              </w:rPr>
-            </w:pPr>
-            <w:r>
-              <w:rPr>
-                <w:lang w:val="nl-NL"/>
-              </w:rPr>
-              <w:t>Off</w:t>
-            </w:r>
-          </w:p>
-        </w:tc>
-        <w:tc>
-          <w:tcPr>
-            <w:tcW w:w="1963" w:type="dxa"/>
-          </w:tcPr>
-          <w:p>
-            <w:pPr>
-              <w:jc w:val="center"/>
-              <w:cnfStyle w:val="000000100000" w:firstRow="0" w:lastRow="0" w:firstColumn="0" w:lastColumn="0" w:oddVBand="0" w:evenVBand="0" w:oddHBand="1" w:evenHBand="0" w:firstRowFirstColumn="0" w:firstRowLastColumn="0" w:lastRowFirstColumn="0" w:lastRowLastColumn="0"/>
-              <w:rPr>
-                <w:lang w:val="nl-NL"/>
-              </w:rPr>
-            </w:pPr>
-            <w:r>
-              <w:rPr>
-                <w:lang w:val="nl-NL"/>
-              </w:rPr>
-              <w:t>0-0-0</w:t>
-            </w:r>
-          </w:p>
-        </w:tc>
-      </w:tr>
-      <w:tr>
-        <w:tc>
-          <w:tcPr>
-            <w:cnfStyle w:val="001000000000" w:firstRow="0" w:lastRow="0" w:firstColumn="1" w:lastColumn="0" w:oddVBand="0" w:evenVBand="0" w:oddHBand="0" w:evenHBand="0" w:firstRowFirstColumn="0" w:firstRowLastColumn="0" w:lastRowFirstColumn="0" w:lastRowLastColumn="0"/>
-            <w:tcW w:w="867" w:type="dxa"/>
-          </w:tcPr>
-          <w:p>
-            <w:pPr>
-              <w:jc w:val="center"/>
-              <w:rPr>
-                <w:lang w:val="nl-NL"/>
-              </w:rPr>
-            </w:pPr>
-            <w:r>
-              <w:rPr>
-                <w:lang w:val="nl-NL"/>
-              </w:rPr>
-              <w:t>Rood</w:t>
-            </w:r>
-          </w:p>
-        </w:tc>
-        <w:tc>
-          <w:tcPr>
-            <w:tcW w:w="1963" w:type="dxa"/>
-          </w:tcPr>
-          <w:p>
-            <w:pPr>
-              <w:jc w:val="center"/>
-              <w:cnfStyle w:val="000000000000" w:firstRow="0" w:lastRow="0" w:firstColumn="0" w:lastColumn="0" w:oddVBand="0" w:evenVBand="0" w:oddHBand="0" w:evenHBand="0" w:firstRowFirstColumn="0" w:firstRowLastColumn="0" w:lastRowFirstColumn="0" w:lastRowLastColumn="0"/>
-              <w:rPr>
-                <w:lang w:val="nl-NL"/>
-              </w:rPr>
-            </w:pPr>
-            <w:r>
-              <w:rPr>
-                <w:lang w:val="nl-NL"/>
-              </w:rPr>
-              <w:t>255-0-0</w:t>
-            </w:r>
-          </w:p>
-        </w:tc>
-      </w:tr>
-      <w:tr>
-        <w:trPr>
-          <w:cnfStyle w:val="000000100000" w:firstRow="0" w:lastRow="0" w:firstColumn="0" w:lastColumn="0" w:oddVBand="0" w:evenVBand="0" w:oddHBand="1" w:evenHBand="0" w:firstRowFirstColumn="0" w:firstRowLastColumn="0" w:lastRowFirstColumn="0" w:lastRowLastColumn="0"/>
-        </w:trPr>
-        <w:tc>
-          <w:tcPr>
-            <w:cnfStyle w:val="001000000000" w:firstRow="0" w:lastRow="0" w:firstColumn="1" w:lastColumn="0" w:oddVBand="0" w:evenVBand="0" w:oddHBand="0" w:evenHBand="0" w:firstRowFirstColumn="0" w:firstRowLastColumn="0" w:lastRowFirstColumn="0" w:lastRowLastColumn="0"/>
-            <w:tcW w:w="867" w:type="dxa"/>
-          </w:tcPr>
-          <w:p>
-            <w:pPr>
-              <w:jc w:val="center"/>
-              <w:rPr>
-                <w:lang w:val="nl-NL"/>
-              </w:rPr>
-            </w:pPr>
-            <w:r>
-              <w:rPr>
-                <w:lang w:val="nl-NL"/>
-              </w:rPr>
-              <w:t>Geel</w:t>
-            </w:r>
-          </w:p>
-        </w:tc>
-        <w:tc>
-          <w:tcPr>
-            <w:tcW w:w="1963" w:type="dxa"/>
-          </w:tcPr>
-          <w:p>
-            <w:pPr>
-              <w:jc w:val="center"/>
-              <w:cnfStyle w:val="000000100000" w:firstRow="0" w:lastRow="0" w:firstColumn="0" w:lastColumn="0" w:oddVBand="0" w:evenVBand="0" w:oddHBand="1" w:evenHBand="0" w:firstRowFirstColumn="0" w:firstRowLastColumn="0" w:lastRowFirstColumn="0" w:lastRowLastColumn="0"/>
-              <w:rPr>
-                <w:lang w:val="nl-NL"/>
-              </w:rPr>
-            </w:pPr>
-            <w:r>
-              <w:rPr>
-                <w:lang w:val="nl-NL"/>
-              </w:rPr>
-              <w:t>255-255-0</w:t>
-            </w:r>
-          </w:p>
-        </w:tc>
-      </w:tr>
-      <w:tr>
-        <w:trPr>
-          <w:trHeight w:val="307"/>
-        </w:trPr>
-        <w:tc>
-          <w:tcPr>
-            <w:cnfStyle w:val="001000000000" w:firstRow="0" w:lastRow="0" w:firstColumn="1" w:lastColumn="0" w:oddVBand="0" w:evenVBand="0" w:oddHBand="0" w:evenHBand="0" w:firstRowFirstColumn="0" w:firstRowLastColumn="0" w:lastRowFirstColumn="0" w:lastRowLastColumn="0"/>
-            <w:tcW w:w="867" w:type="dxa"/>
-          </w:tcPr>
-          <w:p>
-            <w:pPr>
-              <w:jc w:val="center"/>
-              <w:rPr>
-                <w:lang w:val="nl-NL"/>
-              </w:rPr>
-            </w:pPr>
-            <w:r>
-              <w:rPr>
-                <w:lang w:val="nl-NL"/>
-              </w:rPr>
-              <w:t>Groen</w:t>
-            </w:r>
-          </w:p>
-        </w:tc>
-        <w:tc>
-          <w:tcPr>
-            <w:tcW w:w="1963" w:type="dxa"/>
-          </w:tcPr>
-          <w:p>
-            <w:pPr>
-              <w:jc w:val="center"/>
-              <w:cnfStyle w:val="000000000000" w:firstRow="0" w:lastRow="0" w:firstColumn="0" w:lastColumn="0" w:oddVBand="0" w:evenVBand="0" w:oddHBand="0" w:evenHBand="0" w:firstRowFirstColumn="0" w:firstRowLastColumn="0" w:lastRowFirstColumn="0" w:lastRowLastColumn="0"/>
-              <w:rPr>
-                <w:lang w:val="nl-NL"/>
-              </w:rPr>
-            </w:pPr>
-            <w:r>
-              <w:rPr>
-                <w:lang w:val="nl-NL"/>
-              </w:rPr>
-              <w:t>0-255-0</w:t>
-            </w:r>
-          </w:p>
-        </w:tc>
-      </w:tr>
-      <w:tr>
-        <w:trPr>
-          <w:cnfStyle w:val="000000100000" w:firstRow="0" w:lastRow="0" w:firstColumn="0" w:lastColumn="0" w:oddVBand="0" w:evenVBand="0" w:oddHBand="1" w:evenHBand="0" w:firstRowFirstColumn="0" w:firstRowLastColumn="0" w:lastRowFirstColumn="0" w:lastRowLastColumn="0"/>
-        </w:trPr>
-        <w:tc>
-          <w:tcPr>
-            <w:cnfStyle w:val="001000000000" w:firstRow="0" w:lastRow="0" w:firstColumn="1" w:lastColumn="0" w:oddVBand="0" w:evenVBand="0" w:oddHBand="0" w:evenHBand="0" w:firstRowFirstColumn="0" w:firstRowLastColumn="0" w:lastRowFirstColumn="0" w:lastRowLastColumn="0"/>
-            <w:tcW w:w="867" w:type="dxa"/>
-          </w:tcPr>
-          <w:p>
-            <w:pPr>
-              <w:jc w:val="center"/>
-              <w:rPr>
-                <w:lang w:val="nl-NL"/>
-              </w:rPr>
-            </w:pPr>
-            <w:r>
-              <w:rPr>
-                <w:lang w:val="nl-NL"/>
-              </w:rPr>
-              <w:t>Aqua</w:t>
-            </w:r>
-          </w:p>
-        </w:tc>
-        <w:tc>
-          <w:tcPr>
-            <w:tcW w:w="1963" w:type="dxa"/>
-          </w:tcPr>
-          <w:p>
-            <w:pPr>
-              <w:jc w:val="center"/>
-              <w:cnfStyle w:val="000000100000" w:firstRow="0" w:lastRow="0" w:firstColumn="0" w:lastColumn="0" w:oddVBand="0" w:evenVBand="0" w:oddHBand="1" w:evenHBand="0" w:firstRowFirstColumn="0" w:firstRowLastColumn="0" w:lastRowFirstColumn="0" w:lastRowLastColumn="0"/>
-              <w:rPr>
-                <w:lang w:val="nl-NL"/>
-              </w:rPr>
-            </w:pPr>
-            <w:r>
-              <w:rPr>
-                <w:lang w:val="nl-NL"/>
-              </w:rPr>
-              <w:t>0-255-255</w:t>
-            </w:r>
-          </w:p>
-        </w:tc>
-      </w:tr>
-      <w:tr>
-        <w:tc>
-          <w:tcPr>
-            <w:cnfStyle w:val="001000000000" w:firstRow="0" w:lastRow="0" w:firstColumn="1" w:lastColumn="0" w:oddVBand="0" w:evenVBand="0" w:oddHBand="0" w:evenHBand="0" w:firstRowFirstColumn="0" w:firstRowLastColumn="0" w:lastRowFirstColumn="0" w:lastRowLastColumn="0"/>
-            <w:tcW w:w="867" w:type="dxa"/>
-          </w:tcPr>
-          <w:p>
-            <w:pPr>
-              <w:jc w:val="center"/>
-              <w:rPr>
-                <w:lang w:val="nl-NL"/>
-              </w:rPr>
-            </w:pPr>
-            <w:r>
-              <w:rPr>
-                <w:lang w:val="nl-NL"/>
-              </w:rPr>
-              <w:t>Blauw</w:t>
-            </w:r>
-          </w:p>
-        </w:tc>
-        <w:tc>
-          <w:tcPr>
-            <w:tcW w:w="1963" w:type="dxa"/>
-          </w:tcPr>
-          <w:p>
-            <w:pPr>
-              <w:jc w:val="center"/>
-              <w:cnfStyle w:val="000000000000" w:firstRow="0" w:lastRow="0" w:firstColumn="0" w:lastColumn="0" w:oddVBand="0" w:evenVBand="0" w:oddHBand="0" w:evenHBand="0" w:firstRowFirstColumn="0" w:firstRowLastColumn="0" w:lastRowFirstColumn="0" w:lastRowLastColumn="0"/>
-              <w:rPr>
-                <w:lang w:val="nl-NL"/>
-              </w:rPr>
-            </w:pPr>
-            <w:r>
-              <w:rPr>
-                <w:lang w:val="nl-NL"/>
-              </w:rPr>
-              <w:t>0-0-255</w:t>
-            </w:r>
-          </w:p>
-        </w:tc>
-      </w:tr>
-      <w:tr>
-        <w:trPr>
-          <w:cnfStyle w:val="000000100000" w:firstRow="0" w:lastRow="0" w:firstColumn="0" w:lastColumn="0" w:oddVBand="0" w:evenVBand="0" w:oddHBand="1" w:evenHBand="0" w:firstRowFirstColumn="0" w:firstRowLastColumn="0" w:lastRowFirstColumn="0" w:lastRowLastColumn="0"/>
-          <w:trHeight w:val="212"/>
-        </w:trPr>
-        <w:tc>
-          <w:tcPr>
-            <w:cnfStyle w:val="001000000000" w:firstRow="0" w:lastRow="0" w:firstColumn="1" w:lastColumn="0" w:oddVBand="0" w:evenVBand="0" w:oddHBand="0" w:evenHBand="0" w:firstRowFirstColumn="0" w:firstRowLastColumn="0" w:lastRowFirstColumn="0" w:lastRowLastColumn="0"/>
-            <w:tcW w:w="867" w:type="dxa"/>
-          </w:tcPr>
-          <w:p>
-            <w:pPr>
-              <w:jc w:val="center"/>
-              <w:rPr>
-                <w:lang w:val="nl-NL"/>
-              </w:rPr>
-            </w:pPr>
-            <w:r>
-              <w:rPr>
-                <w:lang w:val="nl-NL"/>
-              </w:rPr>
-              <w:t>Paars</w:t>
-            </w:r>
-          </w:p>
-        </w:tc>
-        <w:tc>
-          <w:tcPr>
-            <w:tcW w:w="1963" w:type="dxa"/>
-          </w:tcPr>
-          <w:p>
-            <w:pPr>
-              <w:jc w:val="center"/>
-              <w:cnfStyle w:val="000000100000" w:firstRow="0" w:lastRow="0" w:firstColumn="0" w:lastColumn="0" w:oddVBand="0" w:evenVBand="0" w:oddHBand="1" w:evenHBand="0" w:firstRowFirstColumn="0" w:firstRowLastColumn="0" w:lastRowFirstColumn="0" w:lastRowLastColumn="0"/>
-              <w:rPr>
-                <w:lang w:val="nl-NL"/>
-              </w:rPr>
-            </w:pPr>
-            <w:r>
-              <w:rPr>
-                <w:lang w:val="nl-NL"/>
-              </w:rPr>
-              <w:t>255-0-255</w:t>
-            </w:r>
-          </w:p>
-        </w:tc>
-      </w:tr>
-    </w:tbl>
-    <w:p>
-      <w:pPr>
-        <w:rPr>
-          <w:lang w:val="nl-NL"/>
-        </w:rPr>
-      </w:pPr>
     </w:p>
     <w:p>
       <w:pPr>
@@ -4556,16 +4255,8 @@
         <w:rPr>
           <w:lang w:val="nl-NL"/>
         </w:rPr>
-        <w:t xml:space="preserve">de </w:t>
-      </w:r>
-      <w:proofErr w:type="spellStart"/>
-      <w:r>
-        <w:rPr>
-          <w:lang w:val="nl-NL"/>
-        </w:rPr>
-        <w:t>character</w:t>
-      </w:r>
-      <w:proofErr w:type="spellEnd"/>
+        <w:t>de character</w:t>
+      </w:r>
       <w:r>
         <w:rPr>
           <w:lang w:val="nl-NL"/>
@@ -4576,7 +4267,19 @@
         <w:rPr>
           <w:lang w:val="nl-NL"/>
         </w:rPr>
-        <w:t>‘i’ wordt ontvangen. Laat iedereen verstelt staat van uw ‘Special Effect’!</w:t>
+        <w:t>‘i’ wordt ontvangen</w:t>
+      </w:r>
+      <w:r>
+        <w:rPr>
+          <w:lang w:val="nl-NL"/>
+        </w:rPr>
+        <w:t xml:space="preserve"> (hoofdbestand)</w:t>
+      </w:r>
+      <w:r>
+        <w:rPr>
+          <w:lang w:val="nl-NL"/>
+        </w:rPr>
+        <w:t>. Laat iedereen verstelt staat van uw ‘Special Effect’!</w:t>
       </w:r>
     </w:p>
     <w:p>
@@ -4642,7 +4345,19 @@
         <w:rPr>
           <w:lang w:val="nl-NL"/>
         </w:rPr>
-        <w:t>Dit gebeurt namelijk in h</w:t>
+        <w:t>Dit gebeurt na</w:t>
+      </w:r>
+      <w:r>
+        <w:rPr>
+          <w:lang w:val="nl-NL"/>
+        </w:rPr>
+        <w:t>melijk i</w:t>
+      </w:r>
+      <w:r>
+        <w:rPr>
+          <w:lang w:val="nl-NL"/>
+        </w:rPr>
+        <w:t>n h</w:t>
       </w:r>
       <w:r>
         <w:rPr>
@@ -5096,27 +4811,14 @@
                                     <w:r>
                                       <w:t xml:space="preserve"> </w:t>
                                     </w:r>
-                                    <w:r>
-                                      <w:fldChar w:fldCharType="begin"/>
-                                    </w:r>
-                                    <w:r>
-                                      <w:instrText xml:space="preserve"> SEQ Afbeelding \* ARABIC </w:instrText>
-                                    </w:r>
-                                    <w:r>
-                                      <w:fldChar w:fldCharType="separate"/>
-                                    </w:r>
-                                    <w:r>
-                                      <w:rPr>
-                                        <w:noProof/>
-                                      </w:rPr>
-                                      <w:t>1</w:t>
-                                    </w:r>
-                                    <w:r>
-                                      <w:rPr>
-                                        <w:noProof/>
-                                      </w:rPr>
-                                      <w:fldChar w:fldCharType="end"/>
-                                    </w:r>
+                                    <w:fldSimple w:instr=" SEQ Afbeelding \* ARABIC ">
+                                      <w:r>
+                                        <w:rPr>
+                                          <w:noProof/>
+                                        </w:rPr>
+                                        <w:t>1</w:t>
+                                      </w:r>
+                                    </w:fldSimple>
                                     <w:r>
                                       <w:t xml:space="preserve"> </w:t>
                                     </w:r>
@@ -9189,7 +8891,7 @@
 </file>
 
 <file path=customXml/itemProps1.xml><?xml version="1.0" encoding="utf-8"?>
-<ds:datastoreItem xmlns:ds="http://schemas.openxmlformats.org/officeDocument/2006/customXml" ds:itemID="{9A2C2E9E-6D15-714A-A3A6-F053E6276AE7}">
+<ds:datastoreItem xmlns:ds="http://schemas.openxmlformats.org/officeDocument/2006/customXml" ds:itemID="{2120F024-7872-2E4D-8047-48B834DB2493}">
   <ds:schemaRefs>
     <ds:schemaRef ds:uri="http://schemas.openxmlformats.org/officeDocument/2006/bibliography"/>
   </ds:schemaRefs>

</xml_diff>

<commit_message>
Reviewed the hands-on lab manual and used the word review mode to suggest changes
</commit_message>
<xml_diff>
--- a/AllSrcCode/Handleiding Hands on Lab/Handleiding .docx
+++ b/AllSrcCode/Handleiding Hands on Lab/Handleiding .docx
@@ -9,12 +9,25 @@
           <w:lang w:val="nl-NL"/>
         </w:rPr>
       </w:pPr>
+      <w:commentRangeStart w:id="0"/>
       <w:r>
         <w:rPr>
           <w:lang w:val="nl-NL"/>
         </w:rPr>
         <w:t>Inleiding</w:t>
       </w:r>
+      <w:commentRangeEnd w:id="0"/>
+      <w:r>
+        <w:rPr>
+          <w:rStyle w:val="CommentReference"/>
+          <w:rFonts w:asciiTheme="minorHAnsi" w:eastAsiaTheme="minorHAnsi" w:hAnsiTheme="minorHAnsi" w:cstheme="minorBidi"/>
+          <w:b w:val="0"/>
+          <w:color w:val="auto"/>
+        </w:rPr>
+        <w:commentReference w:id="0"/>
+      </w:r>
+      <w:bookmarkStart w:id="1" w:name="_GoBack"/>
+      <w:bookmarkEnd w:id="1"/>
     </w:p>
     <w:p>
       <w:pPr>
@@ -105,7 +118,29 @@
         <w:rPr>
           <w:lang w:val="nl-NL"/>
         </w:rPr>
-        <w:t xml:space="preserve">Gedurende deze hands on lab gaat u met dit pakket </w:t>
+        <w:t>Gedurende deze hands</w:t>
+      </w:r>
+      <w:ins w:id="2" w:author="Houtman, Coen" w:date="2017-03-29T16:52:00Z">
+        <w:r>
+          <w:rPr>
+            <w:lang w:val="nl-NL"/>
+          </w:rPr>
+          <w:t>-</w:t>
+        </w:r>
+      </w:ins>
+      <w:del w:id="3" w:author="Houtman, Coen" w:date="2017-03-29T16:52:00Z">
+        <w:r>
+          <w:rPr>
+            <w:lang w:val="nl-NL"/>
+          </w:rPr>
+          <w:delText xml:space="preserve"> </w:delText>
+        </w:r>
+      </w:del>
+      <w:r>
+        <w:rPr>
+          <w:lang w:val="nl-NL"/>
+        </w:rPr>
+        <w:t xml:space="preserve">on lab gaat u met dit pakket </w:t>
       </w:r>
       <w:r>
         <w:rPr>
@@ -191,7 +226,29 @@
         <w:rPr>
           <w:lang w:val="nl-NL"/>
         </w:rPr>
-        <w:t xml:space="preserve"> voor de hands on lab</w:t>
+        <w:t xml:space="preserve"> voor de hands</w:t>
+      </w:r>
+      <w:ins w:id="4" w:author="Houtman, Coen" w:date="2017-03-29T16:52:00Z">
+        <w:r>
+          <w:rPr>
+            <w:lang w:val="nl-NL"/>
+          </w:rPr>
+          <w:t>-</w:t>
+        </w:r>
+      </w:ins>
+      <w:del w:id="5" w:author="Houtman, Coen" w:date="2017-03-29T16:52:00Z">
+        <w:r>
+          <w:rPr>
+            <w:lang w:val="nl-NL"/>
+          </w:rPr>
+          <w:delText xml:space="preserve"> </w:delText>
+        </w:r>
+      </w:del>
+      <w:r>
+        <w:rPr>
+          <w:lang w:val="nl-NL"/>
+        </w:rPr>
+        <w:t>on lab</w:t>
       </w:r>
       <w:r>
         <w:rPr>
@@ -309,12 +366,20 @@
           <w:lang w:val="nl-NL"/>
         </w:rPr>
       </w:pPr>
+      <w:commentRangeStart w:id="6"/>
       <w:r>
         <w:rPr>
           <w:lang w:val="nl-NL"/>
         </w:rPr>
         <w:t>Voordat u naar het volgende hoofdstuk gaat kunt u alvast de kartonnen doos in elkaar zetten en het kijkgat maken met de bijgeleverde schaar.</w:t>
       </w:r>
+      <w:commentRangeEnd w:id="6"/>
+      <w:r>
+        <w:rPr>
+          <w:rStyle w:val="CommentReference"/>
+        </w:rPr>
+        <w:commentReference w:id="6"/>
+      </w:r>
     </w:p>
     <w:p>
       <w:pPr>
@@ -624,19 +689,11 @@
           <w:lang w:val="nl-NL"/>
         </w:rPr>
       </w:pPr>
-      <w:proofErr w:type="gramStart"/>
-      <w:r>
-        <w:rPr>
-          <w:lang w:val="nl-NL"/>
-        </w:rPr>
-        <w:t>PCB</w:t>
-      </w:r>
-      <w:proofErr w:type="gramEnd"/>
-      <w:r>
-        <w:rPr>
-          <w:lang w:val="nl-NL"/>
-        </w:rPr>
-        <w:t xml:space="preserve"> (2)</w:t>
+      <w:r>
+        <w:rPr>
+          <w:lang w:val="nl-NL"/>
+        </w:rPr>
+        <w:t>PCB (2)</w:t>
       </w:r>
     </w:p>
     <w:p>
@@ -737,48 +794,20 @@
         <w:rPr>
           <w:lang w:val="nl-NL"/>
         </w:rPr>
-        <w:t xml:space="preserve">RGB </w:t>
-      </w:r>
-      <w:proofErr w:type="gramStart"/>
-      <w:r>
-        <w:rPr>
-          <w:lang w:val="nl-NL"/>
-        </w:rPr>
-        <w:t>Led module</w:t>
-      </w:r>
-      <w:proofErr w:type="gramEnd"/>
-      <w:r>
-        <w:rPr>
-          <w:lang w:val="nl-NL"/>
-        </w:rPr>
-        <w:t xml:space="preserve"> (4)</w:t>
-      </w:r>
-    </w:p>
-    <w:p>
-      <w:pPr>
-        <w:rPr>
-          <w:lang w:val="nl-NL"/>
-        </w:rPr>
-      </w:pPr>
-      <w:r>
-        <w:rPr>
-          <w:lang w:val="nl-NL"/>
-        </w:rPr>
-        <w:t xml:space="preserve">U heeft drie RGB led modules gekregen. Twee zullen er gebruikt worden als gewone lampen en een als </w:t>
-      </w:r>
-      <w:proofErr w:type="gramStart"/>
-      <w:r>
-        <w:rPr>
-          <w:lang w:val="nl-NL"/>
-        </w:rPr>
-        <w:t>RGB lamp</w:t>
-      </w:r>
-      <w:proofErr w:type="gramEnd"/>
-      <w:r>
-        <w:rPr>
-          <w:lang w:val="nl-NL"/>
-        </w:rPr>
-        <w:t>. In afbeelding x</w:t>
+        <w:t>RGB Led module (4)</w:t>
+      </w:r>
+    </w:p>
+    <w:p>
+      <w:pPr>
+        <w:rPr>
+          <w:lang w:val="nl-NL"/>
+        </w:rPr>
+      </w:pPr>
+      <w:r>
+        <w:rPr>
+          <w:lang w:val="nl-NL"/>
+        </w:rPr>
+        <w:t>U heeft drie RGB led modules gekregen. Twee zullen er gebruikt worden als gewone lampen en een als RGB lamp. In afbeelding x</w:t>
       </w:r>
     </w:p>
     <w:p>
@@ -892,21 +921,7 @@
         <w:rPr>
           <w:lang w:val="nl-NL"/>
         </w:rPr>
-        <w:t xml:space="preserve">Met de Dupont draden koppelt u de elektronische componenten met de </w:t>
-      </w:r>
-      <w:proofErr w:type="gramStart"/>
-      <w:r>
-        <w:rPr>
-          <w:lang w:val="nl-NL"/>
-        </w:rPr>
-        <w:t>PCB</w:t>
-      </w:r>
-      <w:proofErr w:type="gramEnd"/>
-      <w:r>
-        <w:rPr>
-          <w:lang w:val="nl-NL"/>
-        </w:rPr>
-        <w:t>.</w:t>
+        <w:t>Met de Dupont draden koppelt u de elektronische componenten met de PCB.</w:t>
       </w:r>
     </w:p>
     <w:p>
@@ -1008,7 +1023,14 @@
         <w:rPr>
           <w:lang w:val="nl-NL"/>
         </w:rPr>
-        <w:t xml:space="preserve">. Deze app is te downloaden in zowel Play Store als </w:t>
+        <w:t xml:space="preserve">. Deze app is te downloaden in zowel </w:t>
+      </w:r>
+      <w:commentRangeStart w:id="7"/>
+      <w:r>
+        <w:rPr>
+          <w:lang w:val="nl-NL"/>
+        </w:rPr>
+        <w:t xml:space="preserve">Play Store als </w:t>
       </w:r>
       <w:r>
         <w:rPr>
@@ -1020,7 +1042,20 @@
         <w:rPr>
           <w:lang w:val="nl-NL"/>
         </w:rPr>
-        <w:t>tore. Let wel op</w:t>
+        <w:t>tore</w:t>
+      </w:r>
+      <w:commentRangeEnd w:id="7"/>
+      <w:r>
+        <w:rPr>
+          <w:rStyle w:val="CommentReference"/>
+        </w:rPr>
+        <w:commentReference w:id="7"/>
+      </w:r>
+      <w:r>
+        <w:rPr>
+          <w:lang w:val="nl-NL"/>
+        </w:rPr>
+        <w:t>. Let wel op</w:t>
       </w:r>
       <w:r>
         <w:rPr>
@@ -1356,12 +1391,22 @@
           <w:lang w:val="nl-NL"/>
         </w:rPr>
       </w:pPr>
+      <w:commentRangeStart w:id="8"/>
       <w:r>
         <w:rPr>
           <w:lang w:val="nl-NL"/>
         </w:rPr>
         <w:t>Sketch Uploaden</w:t>
       </w:r>
+      <w:commentRangeEnd w:id="8"/>
+      <w:r>
+        <w:rPr>
+          <w:rStyle w:val="CommentReference"/>
+          <w:rFonts w:asciiTheme="minorHAnsi" w:eastAsiaTheme="minorHAnsi" w:hAnsiTheme="minorHAnsi" w:cstheme="minorBidi"/>
+          <w:color w:val="auto"/>
+        </w:rPr>
+        <w:commentReference w:id="8"/>
+      </w:r>
       <w:r>
         <w:rPr>
           <w:lang w:val="nl-NL"/>
@@ -1404,7 +1449,21 @@
         <w:rPr>
           <w:lang w:val="nl-NL"/>
         </w:rPr>
-        <w:t xml:space="preserve">eerste </w:t>
+        <w:t>eerst</w:t>
+      </w:r>
+      <w:del w:id="9" w:author="Houtman, Coen" w:date="2017-03-29T17:02:00Z">
+        <w:r>
+          <w:rPr>
+            <w:lang w:val="nl-NL"/>
+          </w:rPr>
+          <w:delText>e</w:delText>
+        </w:r>
+      </w:del>
+      <w:r>
+        <w:rPr>
+          <w:lang w:val="nl-NL"/>
+        </w:rPr>
+        <w:t xml:space="preserve"> </w:t>
       </w:r>
       <w:r>
         <w:rPr>
@@ -1621,6 +1680,7 @@
           <w:numId w:val="5"/>
         </w:numPr>
         <w:rPr>
+          <w:ins w:id="10" w:author="Houtman, Coen" w:date="2017-03-29T17:03:00Z"/>
           <w:i/>
           <w:lang w:val="nl-NL"/>
         </w:rPr>
@@ -1632,6 +1692,47 @@
         </w:rPr>
         <w:t>Klik linksboven op het vinkje</w:t>
       </w:r>
+    </w:p>
+    <w:p>
+      <w:pPr>
+        <w:rPr>
+          <w:i/>
+          <w:lang w:val="nl-NL"/>
+          <w:rPrChange w:id="11" w:author="Houtman, Coen" w:date="2017-03-29T17:03:00Z">
+            <w:rPr>
+              <w:lang w:val="nl-NL"/>
+            </w:rPr>
+          </w:rPrChange>
+        </w:rPr>
+        <w:pPrChange w:id="12" w:author="Houtman, Coen" w:date="2017-03-29T17:03:00Z">
+          <w:pPr>
+            <w:pStyle w:val="ListParagraph"/>
+            <w:numPr>
+              <w:ilvl w:val="1"/>
+              <w:numId w:val="5"/>
+            </w:numPr>
+            <w:ind w:left="1440" w:hanging="360"/>
+          </w:pPr>
+        </w:pPrChange>
+      </w:pPr>
+      <w:ins w:id="13" w:author="Houtman, Coen" w:date="2017-03-29T17:03:00Z">
+        <w:r>
+          <w:rPr>
+            <w:i/>
+            <w:lang w:val="nl-NL"/>
+          </w:rPr>
+          <w:t xml:space="preserve">Indien de code errors bevat dienen deze eerst opgelost te worden. </w:t>
+        </w:r>
+      </w:ins>
+      <w:ins w:id="14" w:author="Houtman, Coen" w:date="2017-03-29T17:04:00Z">
+        <w:r>
+          <w:rPr>
+            <w:i/>
+            <w:lang w:val="nl-NL"/>
+          </w:rPr>
+          <w:t>Als het niet lukt om dit zelf op te lossen, aarzel dan niet om iemand van het Ordina team aan te spreken.</w:t>
+        </w:r>
+      </w:ins>
     </w:p>
     <w:p>
       <w:pPr>
@@ -1734,7 +1835,7 @@
                     </pic:cNvPicPr>
                   </pic:nvPicPr>
                   <pic:blipFill>
-                    <a:blip r:embed="rId8">
+                    <a:blip r:embed="rId10">
                       <a:extLst>
                         <a:ext uri="{28A0092B-C50C-407E-A947-70E740481C1C}">
                           <a14:useLocalDpi xmlns:a14="http://schemas.microsoft.com/office/drawing/2010/main" val="0"/>
@@ -1810,7 +1911,7 @@
                     </pic:cNvPicPr>
                   </pic:nvPicPr>
                   <pic:blipFill>
-                    <a:blip r:embed="rId9">
+                    <a:blip r:embed="rId11">
                       <a:extLst>
                         <a:ext uri="{28A0092B-C50C-407E-A947-70E740481C1C}">
                           <a14:useLocalDpi xmlns:a14="http://schemas.microsoft.com/office/drawing/2010/main" val="0"/>
@@ -1983,6 +2084,7 @@
           <w:lang w:val="nl-NL"/>
         </w:rPr>
       </w:pPr>
+      <w:commentRangeStart w:id="15"/>
       <w:r>
         <w:rPr>
           <w:lang w:val="nl-NL"/>
@@ -2063,6 +2165,13 @@
           <w:lang w:val="nl-NL"/>
         </w:rPr>
         <w:t>aanvinken.</w:t>
+      </w:r>
+      <w:commentRangeEnd w:id="15"/>
+      <w:r>
+        <w:rPr>
+          <w:rStyle w:val="CommentReference"/>
+        </w:rPr>
+        <w:commentReference w:id="15"/>
       </w:r>
     </w:p>
     <w:p>
@@ -2212,19 +2321,11 @@
         </w:rPr>
         <w:tab/>
       </w:r>
-      <w:proofErr w:type="spellStart"/>
-      <w:r>
-        <w:rPr>
-          <w:lang w:val="nl-NL"/>
-        </w:rPr>
-        <w:t>Broken</w:t>
-      </w:r>
-      <w:proofErr w:type="spellEnd"/>
-      <w:r>
-        <w:rPr>
-          <w:lang w:val="nl-NL"/>
-        </w:rPr>
-        <w:t xml:space="preserve"> Light</w:t>
+      <w:r>
+        <w:rPr>
+          <w:lang w:val="nl-NL"/>
+        </w:rPr>
+        <w:t>Broken Light</w:t>
       </w:r>
     </w:p>
     <w:p>
@@ -2439,14 +2540,12 @@
         </w:rPr>
         <w:tab/>
       </w:r>
-      <w:proofErr w:type="spellStart"/>
       <w:r>
         <w:rPr>
           <w:lang w:val="nl-NL"/>
         </w:rPr>
         <w:t>Gradient</w:t>
       </w:r>
-      <w:proofErr w:type="spellEnd"/>
       <w:r>
         <w:rPr>
           <w:lang w:val="nl-NL"/>
@@ -2496,21 +2595,12 @@
         </w:rPr>
         <w:t xml:space="preserve"> scroll naar de methode </w:t>
       </w:r>
-      <w:proofErr w:type="gramStart"/>
       <w:r>
         <w:rPr>
           <w:u w:val="single"/>
           <w:lang w:val="nl-NL"/>
         </w:rPr>
-        <w:t>RgbLed::</w:t>
-      </w:r>
-      <w:proofErr w:type="gramEnd"/>
-      <w:r>
-        <w:rPr>
-          <w:u w:val="single"/>
-          <w:lang w:val="nl-NL"/>
-        </w:rPr>
-        <w:t>showGradient()</w:t>
+        <w:t>RgbLed::showGradient()</w:t>
       </w:r>
       <w:r>
         <w:rPr>
@@ -2949,69 +3039,12 @@
         </w:rPr>
         <w:t xml:space="preserve">Gebruik de methode </w:t>
       </w:r>
-      <w:proofErr w:type="gramStart"/>
       <w:r>
         <w:rPr>
           <w:u w:val="single"/>
           <w:lang w:val="nl-NL"/>
         </w:rPr>
-        <w:t>RgbLed::</w:t>
-      </w:r>
-      <w:proofErr w:type="gramEnd"/>
-      <w:r>
-        <w:rPr>
-          <w:u w:val="single"/>
-          <w:lang w:val="nl-NL"/>
-        </w:rPr>
-        <w:t xml:space="preserve">setColor(int </w:t>
-      </w:r>
-      <w:proofErr w:type="spellStart"/>
-      <w:r>
-        <w:rPr>
-          <w:u w:val="single"/>
-          <w:lang w:val="nl-NL"/>
-        </w:rPr>
-        <w:t>redValue</w:t>
-      </w:r>
-      <w:proofErr w:type="spellEnd"/>
-      <w:r>
-        <w:rPr>
-          <w:u w:val="single"/>
-          <w:lang w:val="nl-NL"/>
-        </w:rPr>
-        <w:t xml:space="preserve">, int </w:t>
-      </w:r>
-      <w:proofErr w:type="spellStart"/>
-      <w:r>
-        <w:rPr>
-          <w:u w:val="single"/>
-          <w:lang w:val="nl-NL"/>
-        </w:rPr>
-        <w:t>greenValue</w:t>
-      </w:r>
-      <w:proofErr w:type="spellEnd"/>
-      <w:r>
-        <w:rPr>
-          <w:u w:val="single"/>
-          <w:lang w:val="nl-NL"/>
-        </w:rPr>
-        <w:t xml:space="preserve">, int </w:t>
-      </w:r>
-      <w:proofErr w:type="spellStart"/>
-      <w:r>
-        <w:rPr>
-          <w:u w:val="single"/>
-          <w:lang w:val="nl-NL"/>
-        </w:rPr>
-        <w:t>blueValue</w:t>
-      </w:r>
-      <w:proofErr w:type="spellEnd"/>
-      <w:r>
-        <w:rPr>
-          <w:u w:val="single"/>
-          <w:lang w:val="nl-NL"/>
-        </w:rPr>
-        <w:t>)</w:t>
+        <w:t>RgbLed::setColor(int redValue, int greenValue, int blueValue)</w:t>
       </w:r>
       <w:r>
         <w:rPr>
@@ -3042,21 +3075,7 @@
         <w:rPr>
           <w:lang w:val="nl-NL"/>
         </w:rPr>
-        <w:t xml:space="preserve"> voor de kleuren met bijbehorende </w:t>
-      </w:r>
-      <w:proofErr w:type="gramStart"/>
-      <w:r>
-        <w:rPr>
-          <w:lang w:val="nl-NL"/>
-        </w:rPr>
-        <w:t>RGB waardes</w:t>
-      </w:r>
-      <w:proofErr w:type="gramEnd"/>
-      <w:r>
-        <w:rPr>
-          <w:lang w:val="nl-NL"/>
-        </w:rPr>
-        <w:t>.</w:t>
+        <w:t xml:space="preserve"> voor de kleuren met bijbehorende RGB waardes.</w:t>
       </w:r>
     </w:p>
     <w:p>
@@ -3076,21 +3095,12 @@
         </w:rPr>
         <w:t xml:space="preserve">De functie </w:t>
       </w:r>
-      <w:proofErr w:type="gramStart"/>
       <w:r>
         <w:rPr>
           <w:u w:val="single"/>
           <w:lang w:val="nl-NL"/>
         </w:rPr>
-        <w:t>delay(</w:t>
-      </w:r>
-      <w:proofErr w:type="gramEnd"/>
-      <w:r>
-        <w:rPr>
-          <w:u w:val="single"/>
-          <w:lang w:val="nl-NL"/>
-        </w:rPr>
-        <w:t>)</w:t>
+        <w:t>delay()</w:t>
       </w:r>
       <w:r>
         <w:rPr>
@@ -3102,25 +3112,7 @@
         <w:rPr>
           <w:lang w:val="nl-NL"/>
         </w:rPr>
-        <w:t xml:space="preserve">het veranderen van de kleuren een </w:t>
-      </w:r>
-      <w:r>
-        <w:rPr>
-          <w:lang w:val="nl-NL"/>
-        </w:rPr>
-        <w:t>pauze te creëren</w:t>
-      </w:r>
-      <w:r>
-        <w:rPr>
-          <w:lang w:val="nl-NL"/>
-        </w:rPr>
-        <w:t xml:space="preserve"> </w:t>
-      </w:r>
-      <w:r>
-        <w:rPr>
-          <w:lang w:val="nl-NL"/>
-        </w:rPr>
-        <w:t>(zie methodeblad).</w:t>
+        <w:t>het veranderen van de kleuren een pauze te creëren (zie methodeblad).</w:t>
       </w:r>
     </w:p>
     <w:p>
@@ -3167,8 +3159,6 @@
           <w:lang w:val="nl-NL"/>
         </w:rPr>
       </w:pPr>
-      <w:bookmarkStart w:id="0" w:name="_GoBack"/>
-      <w:bookmarkEnd w:id="0"/>
     </w:p>
     <w:p>
       <w:pPr>
@@ -3276,14 +3266,12 @@
                 <w:lang w:val="nl-NL"/>
               </w:rPr>
             </w:pPr>
-            <w:proofErr w:type="gramStart"/>
             <w:r>
               <w:rPr>
                 <w:lang w:val="nl-NL"/>
               </w:rPr>
               <w:t>c</w:t>
             </w:r>
-            <w:proofErr w:type="gramEnd"/>
           </w:p>
         </w:tc>
         <w:tc>
@@ -3320,14 +3308,12 @@
                 <w:lang w:val="nl-NL"/>
               </w:rPr>
             </w:pPr>
-            <w:proofErr w:type="gramStart"/>
             <w:r>
               <w:rPr>
                 <w:lang w:val="nl-NL"/>
               </w:rPr>
               <w:t>d</w:t>
             </w:r>
-            <w:proofErr w:type="gramEnd"/>
           </w:p>
         </w:tc>
         <w:tc>
@@ -3367,14 +3353,12 @@
                 <w:lang w:val="nl-NL"/>
               </w:rPr>
             </w:pPr>
-            <w:proofErr w:type="gramStart"/>
             <w:r>
               <w:rPr>
                 <w:lang w:val="nl-NL"/>
               </w:rPr>
               <w:t>e</w:t>
             </w:r>
-            <w:proofErr w:type="gramEnd"/>
           </w:p>
         </w:tc>
         <w:tc>
@@ -3411,14 +3395,12 @@
                 <w:lang w:val="nl-NL"/>
               </w:rPr>
             </w:pPr>
-            <w:proofErr w:type="gramStart"/>
             <w:r>
               <w:rPr>
                 <w:lang w:val="nl-NL"/>
               </w:rPr>
               <w:t>f</w:t>
             </w:r>
-            <w:proofErr w:type="gramEnd"/>
           </w:p>
         </w:tc>
         <w:tc>
@@ -3500,14 +3482,12 @@
                 <w:lang w:val="nl-NL"/>
               </w:rPr>
             </w:pPr>
-            <w:proofErr w:type="gramStart"/>
             <w:r>
               <w:rPr>
                 <w:lang w:val="nl-NL"/>
               </w:rPr>
               <w:t>g</w:t>
             </w:r>
-            <w:proofErr w:type="gramEnd"/>
           </w:p>
         </w:tc>
         <w:tc>
@@ -3547,14 +3527,12 @@
                 <w:lang w:val="nl-NL"/>
               </w:rPr>
             </w:pPr>
-            <w:proofErr w:type="gramStart"/>
             <w:r>
               <w:rPr>
                 <w:lang w:val="nl-NL"/>
               </w:rPr>
               <w:t>a</w:t>
             </w:r>
-            <w:proofErr w:type="gramEnd"/>
           </w:p>
         </w:tc>
         <w:tc>
@@ -3591,14 +3569,12 @@
                 <w:lang w:val="nl-NL"/>
               </w:rPr>
             </w:pPr>
-            <w:proofErr w:type="gramStart"/>
             <w:r>
               <w:rPr>
                 <w:lang w:val="nl-NL"/>
               </w:rPr>
               <w:t>b</w:t>
             </w:r>
-            <w:proofErr w:type="gramEnd"/>
           </w:p>
         </w:tc>
         <w:tc>
@@ -4577,21 +4553,7 @@
         <w:rPr>
           <w:lang w:val="nl-NL"/>
         </w:rPr>
-        <w:t xml:space="preserve"> in </w:t>
-      </w:r>
-      <w:proofErr w:type="gramStart"/>
-      <w:r>
-        <w:rPr>
-          <w:lang w:val="nl-NL"/>
-        </w:rPr>
-        <w:t>één</w:t>
-      </w:r>
-      <w:proofErr w:type="gramEnd"/>
-      <w:r>
-        <w:rPr>
-          <w:lang w:val="nl-NL"/>
-        </w:rPr>
-        <w:t xml:space="preserve"> van de vier cla</w:t>
+        <w:t xml:space="preserve"> in één van de vier cla</w:t>
       </w:r>
       <w:r>
         <w:rPr>
@@ -4615,16 +4577,8 @@
         <w:rPr>
           <w:lang w:val="nl-NL"/>
         </w:rPr>
-        <w:t xml:space="preserve">de </w:t>
-      </w:r>
-      <w:proofErr w:type="spellStart"/>
-      <w:r>
-        <w:rPr>
-          <w:lang w:val="nl-NL"/>
-        </w:rPr>
-        <w:t>character</w:t>
-      </w:r>
-      <w:proofErr w:type="spellEnd"/>
+        <w:t>de character</w:t>
+      </w:r>
       <w:r>
         <w:rPr>
           <w:lang w:val="nl-NL"/>
@@ -4881,30 +4835,24 @@
                 <w:lang w:val="nl-NL"/>
               </w:rPr>
             </w:pPr>
-            <w:proofErr w:type="spellStart"/>
-            <w:proofErr w:type="gramStart"/>
             <w:r>
               <w:rPr>
                 <w:lang w:val="nl-NL"/>
               </w:rPr>
               <w:t>if</w:t>
             </w:r>
-            <w:proofErr w:type="spellEnd"/>
-            <w:proofErr w:type="gramEnd"/>
             <w:r>
               <w:rPr>
                 <w:lang w:val="nl-NL"/>
               </w:rPr>
               <w:t xml:space="preserve"> (</w:t>
             </w:r>
-            <w:proofErr w:type="spellStart"/>
             <w:r>
               <w:rPr>
                 <w:lang w:val="nl-NL"/>
               </w:rPr>
               <w:t>condition</w:t>
             </w:r>
-            <w:proofErr w:type="spellEnd"/>
             <w:r>
               <w:rPr>
                 <w:lang w:val="nl-NL"/>
@@ -4949,21 +4897,12 @@
                 <w:lang w:val="nl-NL"/>
               </w:rPr>
             </w:pPr>
-            <w:proofErr w:type="spellStart"/>
             <w:r>
               <w:rPr>
                 <w:b/>
                 <w:lang w:val="nl-NL"/>
               </w:rPr>
-              <w:t>Condition</w:t>
-            </w:r>
-            <w:proofErr w:type="spellEnd"/>
-            <w:r>
-              <w:rPr>
-                <w:b/>
-                <w:lang w:val="nl-NL"/>
-              </w:rPr>
-              <w:t xml:space="preserve">: </w:t>
+              <w:t xml:space="preserve">Condition: </w:t>
             </w:r>
             <w:r>
               <w:rPr>
@@ -5008,21 +4947,12 @@
               </w:rPr>
               <w:t xml:space="preserve">De </w:t>
             </w:r>
-            <w:proofErr w:type="spellStart"/>
             <w:r>
               <w:rPr>
                 <w:i/>
                 <w:lang w:val="nl-NL"/>
               </w:rPr>
-              <w:t>if</w:t>
-            </w:r>
-            <w:proofErr w:type="spellEnd"/>
-            <w:r>
-              <w:rPr>
-                <w:i/>
-                <w:lang w:val="nl-NL"/>
-              </w:rPr>
-              <w:t xml:space="preserve"> loop </w:t>
+              <w:t xml:space="preserve">if loop </w:t>
             </w:r>
             <w:r>
               <w:rPr>
@@ -5095,7 +5025,7 @@
                                 </pic:cNvPicPr>
                               </pic:nvPicPr>
                               <pic:blipFill>
-                                <a:blip r:embed="rId10">
+                                <a:blip r:embed="rId12">
                                   <a:extLst>
                                     <a:ext uri="{28A0092B-C50C-407E-A947-70E740481C1C}">
                                       <a14:useLocalDpi xmlns:a14="http://schemas.microsoft.com/office/drawing/2010/main" val="0"/>
@@ -5147,35 +5077,17 @@
                                         <w:noProof/>
                                       </w:rPr>
                                     </w:pPr>
-                                    <w:proofErr w:type="spellStart"/>
                                     <w:r>
-                                      <w:t>Afbeelding</w:t>
+                                      <w:t xml:space="preserve">Afbeelding </w:t>
                                     </w:r>
-                                    <w:proofErr w:type="spellEnd"/>
-                                    <w:r>
-                                      <w:t xml:space="preserve"> </w:t>
-                                    </w:r>
-                                    <w:r>
-                                      <w:fldChar w:fldCharType="begin"/>
-                                    </w:r>
-                                    <w:r>
-                                      <w:instrText xml:space="preserve"> SEQ Afbeelding \* ARABIC </w:instrText>
-                                    </w:r>
-                                    <w:r>
-                                      <w:fldChar w:fldCharType="separate"/>
-                                    </w:r>
-                                    <w:r>
-                                      <w:rPr>
-                                        <w:noProof/>
-                                      </w:rPr>
-                                      <w:t>1</w:t>
-                                    </w:r>
-                                    <w:r>
-                                      <w:rPr>
-                                        <w:noProof/>
-                                      </w:rPr>
-                                      <w:fldChar w:fldCharType="end"/>
-                                    </w:r>
+                                    <w:fldSimple w:instr=" SEQ Afbeelding \* ARABIC ">
+                                      <w:r>
+                                        <w:rPr>
+                                          <w:noProof/>
+                                        </w:rPr>
+                                        <w:t>1</w:t>
+                                      </w:r>
+                                    </w:fldSimple>
                                     <w:r>
                                       <w:t xml:space="preserve"> </w:t>
                                     </w:r>
@@ -5227,7 +5139,7 @@
                         <o:lock v:ext="edit" aspectratio="t"/>
                       </v:shapetype>
                       <v:shape id="Picture 2" o:spid="_x0000_s1027" type="#_x0000_t75" style="position:absolute;width:2646680;height:1546860;visibility:visible;mso-wrap-style:square" o:gfxdata="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">
-                        <v:imagedata r:id="rId11" o:title=""/>
+                        <v:imagedata r:id="rId13" o:title=""/>
                         <v:path arrowok="t"/>
                       </v:shape>
                       <v:shapetype id="_x0000_t202" coordsize="21600,21600" o:spt="202" path="m0,0l0,21600,21600,21600,21600,0xe">
@@ -5296,13 +5208,8 @@
               </mc:AlternateContent>
             </w:r>
             <w:r>
-              <w:t xml:space="preserve">for (initialization; condition; </w:t>
-            </w:r>
-            <w:proofErr w:type="gramStart"/>
-            <w:r>
-              <w:t>increment)  {</w:t>
-            </w:r>
-            <w:proofErr w:type="gramEnd"/>
+              <w:t>for (initialization; condition; increment)  {</w:t>
+            </w:r>
             <w:r>
               <w:br/>
               <w:t>//Statements</w:t>
@@ -5324,12 +5231,30 @@
                 <w:lang w:val="nl-NL"/>
               </w:rPr>
             </w:pPr>
+            <w:ins w:id="16" w:author="Houtman, Coen" w:date="2017-03-29T17:16:00Z">
+              <w:r>
+                <w:rPr>
+                  <w:b/>
+                  <w:lang w:val="nl-NL"/>
+                </w:rPr>
+                <w:t>i</w:t>
+              </w:r>
+            </w:ins>
+            <w:del w:id="17" w:author="Houtman, Coen" w:date="2017-03-29T17:16:00Z">
+              <w:r>
+                <w:rPr>
+                  <w:b/>
+                  <w:lang w:val="nl-NL"/>
+                </w:rPr>
+                <w:delText>I</w:delText>
+              </w:r>
+            </w:del>
             <w:r>
               <w:rPr>
                 <w:b/>
                 <w:lang w:val="nl-NL"/>
               </w:rPr>
-              <w:t xml:space="preserve">Int x = 0: </w:t>
+              <w:t xml:space="preserve">nt x = 0: </w:t>
             </w:r>
             <w:r>
               <w:rPr>
@@ -5358,12 +5283,30 @@
                 <w:lang w:val="nl-NL"/>
               </w:rPr>
             </w:pPr>
+            <w:ins w:id="18" w:author="Houtman, Coen" w:date="2017-03-29T17:14:00Z">
+              <w:r>
+                <w:rPr>
+                  <w:b/>
+                  <w:lang w:val="nl-NL"/>
+                </w:rPr>
+                <w:t>x</w:t>
+              </w:r>
+            </w:ins>
+            <w:del w:id="19" w:author="Houtman, Coen" w:date="2017-03-29T17:14:00Z">
+              <w:r>
+                <w:rPr>
+                  <w:b/>
+                  <w:lang w:val="nl-NL"/>
+                </w:rPr>
+                <w:delText>X</w:delText>
+              </w:r>
+            </w:del>
             <w:r>
               <w:rPr>
                 <w:b/>
                 <w:lang w:val="nl-NL"/>
               </w:rPr>
-              <w:t xml:space="preserve">X &lt; 100: </w:t>
+              <w:t xml:space="preserve"> &lt; 100: </w:t>
             </w:r>
             <w:r>
               <w:rPr>
@@ -5379,12 +5322,30 @@
                 <w:lang w:val="nl-NL"/>
               </w:rPr>
             </w:pPr>
+            <w:ins w:id="20" w:author="Houtman, Coen" w:date="2017-03-29T17:14:00Z">
+              <w:r>
+                <w:rPr>
+                  <w:b/>
+                  <w:lang w:val="nl-NL"/>
+                </w:rPr>
+                <w:t>x</w:t>
+              </w:r>
+            </w:ins>
+            <w:del w:id="21" w:author="Houtman, Coen" w:date="2017-03-29T17:14:00Z">
+              <w:r>
+                <w:rPr>
+                  <w:b/>
+                  <w:lang w:val="nl-NL"/>
+                </w:rPr>
+                <w:delText>X</w:delText>
+              </w:r>
+            </w:del>
             <w:r>
               <w:rPr>
                 <w:b/>
                 <w:lang w:val="nl-NL"/>
               </w:rPr>
-              <w:t xml:space="preserve">X++: </w:t>
+              <w:t xml:space="preserve">++: </w:t>
             </w:r>
             <w:r>
               <w:rPr>
@@ -5487,19 +5448,11 @@
                 <w:lang w:val="nl-NL"/>
               </w:rPr>
             </w:pPr>
-            <w:proofErr w:type="spellStart"/>
-            <w:r>
-              <w:rPr>
-                <w:lang w:val="nl-NL"/>
-              </w:rPr>
-              <w:t>Serial.print</w:t>
-            </w:r>
-            <w:proofErr w:type="spellEnd"/>
-            <w:r>
-              <w:rPr>
-                <w:lang w:val="nl-NL"/>
-              </w:rPr>
-              <w:t>(val)</w:t>
+            <w:r>
+              <w:rPr>
+                <w:lang w:val="nl-NL"/>
+              </w:rPr>
+              <w:t>Serial.print(val)</w:t>
             </w:r>
           </w:p>
           <w:p>
@@ -5541,12 +5494,30 @@
                 <w:lang w:val="nl-NL"/>
               </w:rPr>
             </w:pPr>
+            <w:ins w:id="22" w:author="Houtman, Coen" w:date="2017-03-29T17:16:00Z">
+              <w:r>
+                <w:rPr>
+                  <w:b/>
+                  <w:lang w:val="nl-NL"/>
+                </w:rPr>
+                <w:t>v</w:t>
+              </w:r>
+            </w:ins>
+            <w:del w:id="23" w:author="Houtman, Coen" w:date="2017-03-29T17:16:00Z">
+              <w:r>
+                <w:rPr>
+                  <w:b/>
+                  <w:lang w:val="nl-NL"/>
+                </w:rPr>
+                <w:delText>V</w:delText>
+              </w:r>
+            </w:del>
             <w:r>
               <w:rPr>
                 <w:b/>
                 <w:lang w:val="nl-NL"/>
               </w:rPr>
-              <w:t xml:space="preserve">Val: </w:t>
+              <w:t xml:space="preserve">al: </w:t>
             </w:r>
             <w:r>
               <w:rPr>
@@ -5695,39 +5666,13 @@
             <w:tcW w:w="4664" w:type="dxa"/>
           </w:tcPr>
           <w:p>
-            <w:proofErr w:type="gramStart"/>
-            <w:r>
-              <w:t>tone(</w:t>
-            </w:r>
-            <w:proofErr w:type="gramEnd"/>
-            <w:r>
-              <w:t xml:space="preserve">pin, </w:t>
-            </w:r>
-            <w:proofErr w:type="spellStart"/>
-            <w:r>
-              <w:t>frequence</w:t>
-            </w:r>
-            <w:proofErr w:type="spellEnd"/>
-            <w:r>
-              <w:t>)</w:t>
+            <w:r>
+              <w:t>tone(pin, frequence)</w:t>
             </w:r>
           </w:p>
           <w:p>
-            <w:proofErr w:type="gramStart"/>
-            <w:r>
-              <w:t>tone(</w:t>
-            </w:r>
-            <w:proofErr w:type="gramEnd"/>
-            <w:r>
-              <w:t xml:space="preserve">pin, </w:t>
-            </w:r>
-            <w:proofErr w:type="spellStart"/>
-            <w:r>
-              <w:t>frequence</w:t>
-            </w:r>
-            <w:proofErr w:type="spellEnd"/>
-            <w:r>
-              <w:t>, duration)</w:t>
+            <w:r>
+              <w:t>tone(pin, frequence, duration)</w:t>
             </w:r>
           </w:p>
           <w:p/>
@@ -5743,12 +5688,30 @@
                 <w:lang w:val="nl-NL"/>
               </w:rPr>
             </w:pPr>
+            <w:ins w:id="24" w:author="Houtman, Coen" w:date="2017-03-29T17:16:00Z">
+              <w:r>
+                <w:rPr>
+                  <w:b/>
+                  <w:lang w:val="nl-NL"/>
+                </w:rPr>
+                <w:t>p</w:t>
+              </w:r>
+            </w:ins>
+            <w:del w:id="25" w:author="Houtman, Coen" w:date="2017-03-29T17:16:00Z">
+              <w:r>
+                <w:rPr>
+                  <w:b/>
+                  <w:lang w:val="nl-NL"/>
+                </w:rPr>
+                <w:delText>P</w:delText>
+              </w:r>
+            </w:del>
             <w:r>
               <w:rPr>
                 <w:b/>
                 <w:lang w:val="nl-NL"/>
               </w:rPr>
-              <w:t>Pin</w:t>
+              <w:t>in</w:t>
             </w:r>
             <w:r>
               <w:rPr>
@@ -5764,15 +5727,31 @@
                 <w:lang w:val="nl-NL"/>
               </w:rPr>
             </w:pPr>
-            <w:proofErr w:type="spellStart"/>
+            <w:ins w:id="26" w:author="Houtman, Coen" w:date="2017-03-29T17:16:00Z">
+              <w:r>
+                <w:rPr>
+                  <w:b/>
+                  <w:lang w:val="nl-NL"/>
+                </w:rPr>
+                <w:t>f</w:t>
+              </w:r>
+            </w:ins>
+            <w:del w:id="27" w:author="Houtman, Coen" w:date="2017-03-29T17:16:00Z">
+              <w:r>
+                <w:rPr>
+                  <w:b/>
+                  <w:lang w:val="nl-NL"/>
+                </w:rPr>
+                <w:delText>F</w:delText>
+              </w:r>
+            </w:del>
             <w:r>
               <w:rPr>
                 <w:b/>
                 <w:lang w:val="nl-NL"/>
               </w:rPr>
-              <w:t>Frequence</w:t>
-            </w:r>
-            <w:proofErr w:type="spellEnd"/>
+              <w:t>requence</w:t>
+            </w:r>
             <w:r>
               <w:rPr>
                 <w:lang w:val="nl-NL"/>
@@ -5787,15 +5766,31 @@
                 <w:lang w:val="nl-NL"/>
               </w:rPr>
             </w:pPr>
-            <w:proofErr w:type="spellStart"/>
+            <w:ins w:id="28" w:author="Houtman, Coen" w:date="2017-03-29T17:16:00Z">
+              <w:r>
+                <w:rPr>
+                  <w:b/>
+                  <w:lang w:val="nl-NL"/>
+                </w:rPr>
+                <w:t>d</w:t>
+              </w:r>
+            </w:ins>
+            <w:del w:id="29" w:author="Houtman, Coen" w:date="2017-03-29T17:16:00Z">
+              <w:r>
+                <w:rPr>
+                  <w:b/>
+                  <w:lang w:val="nl-NL"/>
+                </w:rPr>
+                <w:delText>D</w:delText>
+              </w:r>
+            </w:del>
             <w:r>
               <w:rPr>
                 <w:b/>
                 <w:lang w:val="nl-NL"/>
               </w:rPr>
-              <w:t>Duration</w:t>
-            </w:r>
-            <w:proofErr w:type="spellEnd"/>
+              <w:t>uration</w:t>
+            </w:r>
             <w:r>
               <w:rPr>
                 <w:lang w:val="nl-NL"/>
@@ -5861,19 +5856,11 @@
                 <w:lang w:val="nl-NL"/>
               </w:rPr>
             </w:pPr>
-            <w:proofErr w:type="gramStart"/>
-            <w:r>
-              <w:rPr>
-                <w:lang w:val="nl-NL"/>
-              </w:rPr>
-              <w:t>delay</w:t>
-            </w:r>
-            <w:proofErr w:type="gramEnd"/>
-            <w:r>
-              <w:rPr>
-                <w:lang w:val="nl-NL"/>
-              </w:rPr>
-              <w:t>(ms)</w:t>
+            <w:r>
+              <w:rPr>
+                <w:lang w:val="nl-NL"/>
+              </w:rPr>
+              <w:t>delay(ms)</w:t>
             </w:r>
           </w:p>
         </w:tc>
@@ -5888,12 +5875,30 @@
                 <w:lang w:val="nl-NL"/>
               </w:rPr>
             </w:pPr>
+            <w:ins w:id="30" w:author="Houtman, Coen" w:date="2017-03-29T17:16:00Z">
+              <w:r>
+                <w:rPr>
+                  <w:b/>
+                  <w:lang w:val="nl-NL"/>
+                </w:rPr>
+                <w:t>m</w:t>
+              </w:r>
+            </w:ins>
+            <w:del w:id="31" w:author="Houtman, Coen" w:date="2017-03-29T17:16:00Z">
+              <w:r>
+                <w:rPr>
+                  <w:b/>
+                  <w:lang w:val="nl-NL"/>
+                </w:rPr>
+                <w:delText>M</w:delText>
+              </w:r>
+            </w:del>
             <w:r>
               <w:rPr>
                 <w:b/>
                 <w:lang w:val="nl-NL"/>
               </w:rPr>
-              <w:t xml:space="preserve">Ms: </w:t>
+              <w:t xml:space="preserve">s: </w:t>
             </w:r>
             <w:r>
               <w:rPr>
@@ -5959,7 +5964,8 @@
       </w:pPr>
     </w:p>
     <w:sectPr>
-      <w:footerReference w:type="default" r:id="rId12"/>
+      <w:footerReference w:type="even" r:id="rId14"/>
+      <w:footerReference w:type="default" r:id="rId15"/>
       <w:pgSz w:w="11900" w:h="16840"/>
       <w:pgMar w:top="1440" w:right="1440" w:bottom="1440" w:left="1440" w:header="708" w:footer="708" w:gutter="0"/>
       <w:cols w:space="708"/>
@@ -5969,6 +5975,180 @@
 </w:document>
 </file>
 
+<file path=word/comments.xml><?xml version="1.0" encoding="utf-8"?>
+<w:comments xmlns:wpc="http://schemas.microsoft.com/office/word/2010/wordprocessingCanvas" xmlns:mo="http://schemas.microsoft.com/office/mac/office/2008/main" xmlns:mc="http://schemas.openxmlformats.org/markup-compatibility/2006" xmlns:mv="urn:schemas-microsoft-com:mac:vml" xmlns:o="urn:schemas-microsoft-com:office:office" xmlns:r="http://schemas.openxmlformats.org/officeDocument/2006/relationships" xmlns:m="http://schemas.openxmlformats.org/officeDocument/2006/math" xmlns:v="urn:schemas-microsoft-com:vml" xmlns:wp14="http://schemas.microsoft.com/office/word/2010/wordprocessingDrawing" xmlns:wp="http://schemas.openxmlformats.org/drawingml/2006/wordprocessingDrawing" xmlns:w10="urn:schemas-microsoft-com:office:word" xmlns:w="http://schemas.openxmlformats.org/wordprocessingml/2006/main" xmlns:w14="http://schemas.microsoft.com/office/word/2010/wordml" xmlns:w15="http://schemas.microsoft.com/office/word/2012/wordml" xmlns:wpg="http://schemas.microsoft.com/office/word/2010/wordprocessingGroup" xmlns:wpi="http://schemas.microsoft.com/office/word/2010/wordprocessingInk" xmlns:wne="http://schemas.microsoft.com/office/word/2006/wordml" xmlns:wps="http://schemas.microsoft.com/office/word/2010/wordprocessingShape" mc:Ignorable="w14 w15 wp14">
+  <w:comment w:id="0" w:author="Houtman, Coen" w:date="2017-03-29T17:08:00Z" w:initials="HC">
+    <w:p>
+      <w:pPr>
+        <w:pStyle w:val="CommentText"/>
+      </w:pPr>
+      <w:r>
+        <w:rPr>
+          <w:rStyle w:val="CommentReference"/>
+        </w:rPr>
+        <w:annotationRef/>
+      </w:r>
+      <w:r>
+        <w:rPr>
+          <w:lang w:val="nl-NL"/>
+        </w:rPr>
+        <w:t xml:space="preserve">Ik mis een mooi voorblad </w:t>
+      </w:r>
+      <w:r>
+        <w:sym w:font="Wingdings" w:char="F04A"/>
+      </w:r>
+    </w:p>
+    <w:p>
+      <w:pPr>
+        <w:pStyle w:val="CommentText"/>
+      </w:pPr>
+    </w:p>
+    <w:p>
+      <w:pPr>
+        <w:pStyle w:val="CommentText"/>
+        <w:rPr>
+          <w:lang w:val="nl-NL"/>
+        </w:rPr>
+      </w:pPr>
+      <w:r>
+        <w:rPr>
+          <w:lang w:val="nl-NL"/>
+        </w:rPr>
+        <w:t xml:space="preserve">Tot aan de challenges is het denk Ik allemaal inleiding. </w:t>
+      </w:r>
+      <w:r>
+        <w:rPr>
+          <w:lang w:val="nl-NL"/>
+        </w:rPr>
+        <w:t>Daarna wellicht een hoofdstuk “Voorbereiding”. En dan de challenges</w:t>
+      </w:r>
+    </w:p>
+  </w:comment>
+  <w:comment w:id="6" w:author="Houtman, Coen" w:date="2017-03-29T16:52:00Z" w:initials="HC">
+    <w:p>
+      <w:pPr>
+        <w:pStyle w:val="CommentText"/>
+        <w:rPr>
+          <w:lang w:val="nl-NL"/>
+        </w:rPr>
+      </w:pPr>
+      <w:r>
+        <w:rPr>
+          <w:rStyle w:val="CommentReference"/>
+        </w:rPr>
+        <w:annotationRef/>
+      </w:r>
+      <w:r>
+        <w:rPr>
+          <w:lang w:val="nl-NL"/>
+        </w:rPr>
+        <w:t xml:space="preserve">Hier </w:t>
+      </w:r>
+      <w:r>
+        <w:rPr>
+          <w:lang w:val="nl-NL"/>
+        </w:rPr>
+        <w:t>een kort hoofdstukje van maken?</w:t>
+      </w:r>
+      <w:r>
+        <w:rPr>
+          <w:lang w:val="nl-NL"/>
+        </w:rPr>
+        <w:t xml:space="preserve"> </w:t>
+      </w:r>
+    </w:p>
+  </w:comment>
+  <w:comment w:id="7" w:author="Houtman, Coen" w:date="2017-03-29T17:00:00Z" w:initials="HC">
+    <w:p>
+      <w:pPr>
+        <w:pStyle w:val="CommentText"/>
+        <w:rPr>
+          <w:lang w:val="nl-NL"/>
+        </w:rPr>
+      </w:pPr>
+      <w:r>
+        <w:rPr>
+          <w:rStyle w:val="CommentReference"/>
+        </w:rPr>
+        <w:annotationRef/>
+      </w:r>
+      <w:r>
+        <w:rPr>
+          <w:lang w:val="nl-NL"/>
+        </w:rPr>
+        <w:t>Links toevoegen. Eventueel met</w:t>
+      </w:r>
+      <w:r>
+        <w:rPr>
+          <w:lang w:val="nl-NL"/>
+        </w:rPr>
+        <w:t xml:space="preserve"> QR code die ze kunnen scannen?</w:t>
+      </w:r>
+    </w:p>
+  </w:comment>
+  <w:comment w:id="8" w:author="Houtman, Coen" w:date="2017-03-29T17:01:00Z" w:initials="HC">
+    <w:p>
+      <w:pPr>
+        <w:pStyle w:val="CommentText"/>
+        <w:rPr>
+          <w:lang w:val="nl-NL"/>
+        </w:rPr>
+      </w:pPr>
+      <w:r>
+        <w:rPr>
+          <w:rStyle w:val="CommentReference"/>
+        </w:rPr>
+        <w:annotationRef/>
+      </w:r>
+      <w:r>
+        <w:rPr>
+          <w:lang w:val="nl-NL"/>
+        </w:rPr>
+        <w:t>Wat is een sketch? Zou ik kort benoemen in het stukje Arduino bestanden openen.</w:t>
+      </w:r>
+    </w:p>
+  </w:comment>
+  <w:comment w:id="15" w:author="Houtman, Coen" w:date="2017-03-29T17:05:00Z" w:initials="HC">
+    <w:p>
+      <w:pPr>
+        <w:pStyle w:val="CommentText"/>
+        <w:rPr>
+          <w:lang w:val="nl-NL"/>
+        </w:rPr>
+      </w:pPr>
+      <w:r>
+        <w:rPr>
+          <w:rStyle w:val="CommentReference"/>
+        </w:rPr>
+        <w:annotationRef/>
+      </w:r>
+      <w:r>
+        <w:rPr>
+          <w:lang w:val="nl-NL"/>
+        </w:rPr>
+        <w:t xml:space="preserve">Dit zou ik weg halen. Als daar behoefte aan is </w:t>
+      </w:r>
+      <w:r>
+        <w:rPr>
+          <w:lang w:val="nl-NL"/>
+        </w:rPr>
+        <w:t>kunnen ze het zelf opzoeken</w:t>
+      </w:r>
+    </w:p>
+  </w:comment>
+</w:comments>
+</file>
+
+<file path=word/commentsExtended.xml><?xml version="1.0" encoding="utf-8"?>
+<w15:commentsEx xmlns:wpc="http://schemas.microsoft.com/office/word/2010/wordprocessingCanvas" xmlns:mo="http://schemas.microsoft.com/office/mac/office/2008/main" xmlns:mc="http://schemas.openxmlformats.org/markup-compatibility/2006" xmlns:mv="urn:schemas-microsoft-com:mac:vml" xmlns:o="urn:schemas-microsoft-com:office:office" xmlns:r="http://schemas.openxmlformats.org/officeDocument/2006/relationships" xmlns:m="http://schemas.openxmlformats.org/officeDocument/2006/math" xmlns:v="urn:schemas-microsoft-com:vml" xmlns:wp14="http://schemas.microsoft.com/office/word/2010/wordprocessingDrawing" xmlns:wp="http://schemas.openxmlformats.org/drawingml/2006/wordprocessingDrawing" xmlns:w10="urn:schemas-microsoft-com:office:word" xmlns:w="http://schemas.openxmlformats.org/wordprocessingml/2006/main" xmlns:w14="http://schemas.microsoft.com/office/word/2010/wordml" xmlns:w15="http://schemas.microsoft.com/office/word/2012/wordml" xmlns:wpg="http://schemas.microsoft.com/office/word/2010/wordprocessingGroup" xmlns:wpi="http://schemas.microsoft.com/office/word/2010/wordprocessingInk" xmlns:wne="http://schemas.microsoft.com/office/word/2006/wordml" xmlns:wps="http://schemas.microsoft.com/office/word/2010/wordprocessingShape" mc:Ignorable="w14 w15 wp14">
+  <w15:commentEx w15:paraId="5C8389A8" w15:done="0"/>
+  <w15:commentEx w15:paraId="16C3F2C8" w15:done="0"/>
+  <w15:commentEx w15:paraId="5A8B9F2E" w15:done="0"/>
+  <w15:commentEx w15:paraId="273A3083" w15:done="0"/>
+  <w15:commentEx w15:paraId="317F721C" w15:done="0"/>
+</w15:commentsEx>
+</file>
+
 <file path=word/endnotes.xml><?xml version="1.0" encoding="utf-8"?>
 <w:endnotes xmlns:wpc="http://schemas.microsoft.com/office/word/2010/wordprocessingCanvas" xmlns:mo="http://schemas.microsoft.com/office/mac/office/2008/main" xmlns:mc="http://schemas.openxmlformats.org/markup-compatibility/2006" xmlns:mv="urn:schemas-microsoft-com:mac:vml" xmlns:o="urn:schemas-microsoft-com:office:office" xmlns:r="http://schemas.openxmlformats.org/officeDocument/2006/relationships" xmlns:m="http://schemas.openxmlformats.org/officeDocument/2006/math" xmlns:v="urn:schemas-microsoft-com:vml" xmlns:wp14="http://schemas.microsoft.com/office/word/2010/wordprocessingDrawing" xmlns:wp="http://schemas.openxmlformats.org/drawingml/2006/wordprocessingDrawing" xmlns:w10="urn:schemas-microsoft-com:office:word" xmlns:w="http://schemas.openxmlformats.org/wordprocessingml/2006/main" xmlns:w14="http://schemas.microsoft.com/office/word/2010/wordml" xmlns:w15="http://schemas.microsoft.com/office/word/2012/wordml" xmlns:wpg="http://schemas.microsoft.com/office/word/2010/wordprocessingGroup" xmlns:wpi="http://schemas.microsoft.com/office/word/2010/wordprocessingInk" xmlns:wne="http://schemas.microsoft.com/office/word/2006/wordml" xmlns:wps="http://schemas.microsoft.com/office/word/2010/wordprocessingShape" mc:Ignorable="w14 w15 wp14">
   <w:endnote w:type="separator" w:id="-1">
@@ -5993,6 +6173,85 @@
   <w:p>
     <w:pPr>
       <w:pStyle w:val="Footer"/>
+      <w:framePr w:wrap="none" w:vAnchor="text" w:hAnchor="margin" w:xAlign="right" w:y="1"/>
+      <w:rPr>
+        <w:rStyle w:val="PageNumber"/>
+      </w:rPr>
+    </w:pPr>
+    <w:r>
+      <w:rPr>
+        <w:rStyle w:val="PageNumber"/>
+      </w:rPr>
+      <w:fldChar w:fldCharType="begin"/>
+    </w:r>
+    <w:r>
+      <w:rPr>
+        <w:rStyle w:val="PageNumber"/>
+      </w:rPr>
+      <w:instrText xml:space="preserve">PAGE  </w:instrText>
+    </w:r>
+    <w:r>
+      <w:rPr>
+        <w:rStyle w:val="PageNumber"/>
+      </w:rPr>
+      <w:fldChar w:fldCharType="end"/>
+    </w:r>
+  </w:p>
+  <w:p>
+    <w:pPr>
+      <w:pStyle w:val="Footer"/>
+      <w:ind w:right="360"/>
+    </w:pPr>
+  </w:p>
+</w:ftr>
+</file>
+
+<file path=word/footer2.xml><?xml version="1.0" encoding="utf-8"?>
+<w:ftr xmlns:wpc="http://schemas.microsoft.com/office/word/2010/wordprocessingCanvas" xmlns:mo="http://schemas.microsoft.com/office/mac/office/2008/main" xmlns:mc="http://schemas.openxmlformats.org/markup-compatibility/2006" xmlns:mv="urn:schemas-microsoft-com:mac:vml" xmlns:o="urn:schemas-microsoft-com:office:office" xmlns:r="http://schemas.openxmlformats.org/officeDocument/2006/relationships" xmlns:m="http://schemas.openxmlformats.org/officeDocument/2006/math" xmlns:v="urn:schemas-microsoft-com:vml" xmlns:wp14="http://schemas.microsoft.com/office/word/2010/wordprocessingDrawing" xmlns:wp="http://schemas.openxmlformats.org/drawingml/2006/wordprocessingDrawing" xmlns:w10="urn:schemas-microsoft-com:office:word" xmlns:w="http://schemas.openxmlformats.org/wordprocessingml/2006/main" xmlns:w14="http://schemas.microsoft.com/office/word/2010/wordml" xmlns:w15="http://schemas.microsoft.com/office/word/2012/wordml" xmlns:wpg="http://schemas.microsoft.com/office/word/2010/wordprocessingGroup" xmlns:wpi="http://schemas.microsoft.com/office/word/2010/wordprocessingInk" xmlns:wne="http://schemas.microsoft.com/office/word/2006/wordml" xmlns:wps="http://schemas.microsoft.com/office/word/2010/wordprocessingShape" mc:Ignorable="w14 w15 wp14">
+  <w:p>
+    <w:pPr>
+      <w:pStyle w:val="Footer"/>
+      <w:framePr w:wrap="none" w:vAnchor="text" w:hAnchor="margin" w:xAlign="right" w:y="1"/>
+      <w:rPr>
+        <w:rStyle w:val="PageNumber"/>
+      </w:rPr>
+    </w:pPr>
+    <w:r>
+      <w:rPr>
+        <w:rStyle w:val="PageNumber"/>
+      </w:rPr>
+      <w:fldChar w:fldCharType="begin"/>
+    </w:r>
+    <w:r>
+      <w:rPr>
+        <w:rStyle w:val="PageNumber"/>
+      </w:rPr>
+      <w:instrText xml:space="preserve">PAGE  </w:instrText>
+    </w:r>
+    <w:r>
+      <w:rPr>
+        <w:rStyle w:val="PageNumber"/>
+      </w:rPr>
+      <w:fldChar w:fldCharType="separate"/>
+    </w:r>
+    <w:r>
+      <w:rPr>
+        <w:rStyle w:val="PageNumber"/>
+        <w:noProof/>
+      </w:rPr>
+      <w:t>1</w:t>
+    </w:r>
+    <w:r>
+      <w:rPr>
+        <w:rStyle w:val="PageNumber"/>
+      </w:rPr>
+      <w:fldChar w:fldCharType="end"/>
+    </w:r>
+  </w:p>
+  <w:p>
+    <w:pPr>
+      <w:pStyle w:val="Footer"/>
+      <w:ind w:right="360"/>
     </w:pPr>
   </w:p>
   <w:p>
@@ -7542,6 +7801,14 @@
     <w:abstractNumId w:val="12"/>
   </w:num>
 </w:numbering>
+</file>
+
+<file path=word/people.xml><?xml version="1.0" encoding="utf-8"?>
+<w15:people xmlns:wpc="http://schemas.microsoft.com/office/word/2010/wordprocessingCanvas" xmlns:mo="http://schemas.microsoft.com/office/mac/office/2008/main" xmlns:mc="http://schemas.openxmlformats.org/markup-compatibility/2006" xmlns:mv="urn:schemas-microsoft-com:mac:vml" xmlns:o="urn:schemas-microsoft-com:office:office" xmlns:r="http://schemas.openxmlformats.org/officeDocument/2006/relationships" xmlns:m="http://schemas.openxmlformats.org/officeDocument/2006/math" xmlns:v="urn:schemas-microsoft-com:vml" xmlns:wp14="http://schemas.microsoft.com/office/word/2010/wordprocessingDrawing" xmlns:wp="http://schemas.openxmlformats.org/drawingml/2006/wordprocessingDrawing" xmlns:w10="urn:schemas-microsoft-com:office:word" xmlns:w="http://schemas.openxmlformats.org/wordprocessingml/2006/main" xmlns:w14="http://schemas.microsoft.com/office/word/2010/wordml" xmlns:w15="http://schemas.microsoft.com/office/word/2012/wordml" xmlns:wpg="http://schemas.microsoft.com/office/word/2010/wordprocessingGroup" xmlns:wpi="http://schemas.microsoft.com/office/word/2010/wordprocessingInk" xmlns:wne="http://schemas.microsoft.com/office/word/2006/wordml" xmlns:wps="http://schemas.microsoft.com/office/word/2010/wordprocessingShape" mc:Ignorable="w14 w15 wp14">
+  <w15:person w15:author="Houtman, Coen">
+    <w15:presenceInfo w15:providerId="None" w15:userId="Houtman, Coen"/>
+  </w15:person>
+</w15:people>
 </file>
 
 <file path=word/styles.xml><?xml version="1.0" encoding="utf-8"?>
@@ -8979,6 +9246,107 @@
     <w:uiPriority w:val="99"/>
     <w:rsid w:val="004B139E"/>
   </w:style>
+  <w:style w:type="paragraph" w:styleId="BalloonText">
+    <w:name w:val="Balloon Text"/>
+    <w:basedOn w:val="Normal"/>
+    <w:link w:val="BalloonTextChar"/>
+    <w:uiPriority w:val="99"/>
+    <w:semiHidden/>
+    <w:unhideWhenUsed/>
+    <w:rsid w:val="00886E79"/>
+    <w:rPr>
+      <w:rFonts w:ascii="Times New Roman" w:hAnsi="Times New Roman" w:cs="Times New Roman"/>
+      <w:sz w:val="18"/>
+      <w:szCs w:val="18"/>
+    </w:rPr>
+  </w:style>
+  <w:style w:type="character" w:customStyle="1" w:styleId="BalloonTextChar">
+    <w:name w:val="Balloon Text Char"/>
+    <w:basedOn w:val="DefaultParagraphFont"/>
+    <w:link w:val="BalloonText"/>
+    <w:uiPriority w:val="99"/>
+    <w:semiHidden/>
+    <w:rsid w:val="00886E79"/>
+    <w:rPr>
+      <w:rFonts w:ascii="Times New Roman" w:hAnsi="Times New Roman" w:cs="Times New Roman"/>
+      <w:sz w:val="18"/>
+      <w:szCs w:val="18"/>
+    </w:rPr>
+  </w:style>
+  <w:style w:type="character" w:styleId="CommentReference">
+    <w:name w:val="annotation reference"/>
+    <w:basedOn w:val="DefaultParagraphFont"/>
+    <w:uiPriority w:val="99"/>
+    <w:semiHidden/>
+    <w:unhideWhenUsed/>
+    <w:rsid w:val="00886E79"/>
+    <w:rPr>
+      <w:sz w:val="18"/>
+      <w:szCs w:val="18"/>
+    </w:rPr>
+  </w:style>
+  <w:style w:type="paragraph" w:styleId="CommentText">
+    <w:name w:val="annotation text"/>
+    <w:basedOn w:val="Normal"/>
+    <w:link w:val="CommentTextChar"/>
+    <w:uiPriority w:val="99"/>
+    <w:semiHidden/>
+    <w:unhideWhenUsed/>
+    <w:rsid w:val="00886E79"/>
+  </w:style>
+  <w:style w:type="character" w:customStyle="1" w:styleId="CommentTextChar">
+    <w:name w:val="Comment Text Char"/>
+    <w:basedOn w:val="DefaultParagraphFont"/>
+    <w:link w:val="CommentText"/>
+    <w:uiPriority w:val="99"/>
+    <w:semiHidden/>
+    <w:rsid w:val="00886E79"/>
+  </w:style>
+  <w:style w:type="paragraph" w:styleId="CommentSubject">
+    <w:name w:val="annotation subject"/>
+    <w:basedOn w:val="CommentText"/>
+    <w:next w:val="CommentText"/>
+    <w:link w:val="CommentSubjectChar"/>
+    <w:uiPriority w:val="99"/>
+    <w:semiHidden/>
+    <w:unhideWhenUsed/>
+    <w:rsid w:val="00886E79"/>
+    <w:rPr>
+      <w:b/>
+      <w:bCs/>
+      <w:sz w:val="20"/>
+      <w:szCs w:val="20"/>
+    </w:rPr>
+  </w:style>
+  <w:style w:type="character" w:customStyle="1" w:styleId="CommentSubjectChar">
+    <w:name w:val="Comment Subject Char"/>
+    <w:basedOn w:val="CommentTextChar"/>
+    <w:link w:val="CommentSubject"/>
+    <w:uiPriority w:val="99"/>
+    <w:semiHidden/>
+    <w:rsid w:val="00886E79"/>
+    <w:rPr>
+      <w:b/>
+      <w:bCs/>
+      <w:sz w:val="20"/>
+      <w:szCs w:val="20"/>
+    </w:rPr>
+  </w:style>
+  <w:style w:type="paragraph" w:styleId="Revision">
+    <w:name w:val="Revision"/>
+    <w:hidden/>
+    <w:uiPriority w:val="99"/>
+    <w:semiHidden/>
+    <w:rsid w:val="005C069E"/>
+  </w:style>
+  <w:style w:type="character" w:styleId="PageNumber">
+    <w:name w:val="page number"/>
+    <w:basedOn w:val="DefaultParagraphFont"/>
+    <w:uiPriority w:val="99"/>
+    <w:semiHidden/>
+    <w:unhideWhenUsed/>
+    <w:rsid w:val="005C069E"/>
+  </w:style>
 </w:styles>
 </file>
 
@@ -9248,7 +9616,7 @@
 </file>
 
 <file path=customXml/itemProps1.xml><?xml version="1.0" encoding="utf-8"?>
-<ds:datastoreItem xmlns:ds="http://schemas.openxmlformats.org/officeDocument/2006/customXml" ds:itemID="{B570D659-D046-0841-A003-50766545EB41}">
+<ds:datastoreItem xmlns:ds="http://schemas.openxmlformats.org/officeDocument/2006/customXml" ds:itemID="{E4B58ED8-9A59-0B47-975F-9A761D21847B}">
   <ds:schemaRefs>
     <ds:schemaRef ds:uri="http://schemas.openxmlformats.org/officeDocument/2006/bibliography"/>
   </ds:schemaRefs>

</xml_diff>